<commit_message>
report and some small changes to program
</commit_message>
<xml_diff>
--- a/assignment 1/report.docx
+++ b/assignment 1/report.docx
@@ -69,44 +69,23 @@
           <w:sz w:val="24"/>
           <w:szCs w:val="24"/>
         </w:rPr>
-        <w:t xml:space="preserve">rite the assembly language </w:t>
-      </w:r>
+        <w:t>rite the assembly language function optimize() in the file “</w:t>
+      </w:r>
+      <w:proofErr w:type="spellStart"/>
       <w:r>
         <w:rPr>
           <w:sz w:val="24"/>
           <w:szCs w:val="24"/>
         </w:rPr>
-        <w:t>function optimize() in the file “</w:t>
-      </w:r>
-      <w:proofErr w:type="spellStart"/>
+        <w:t>optimize.s</w:t>
+      </w:r>
+      <w:proofErr w:type="spellEnd"/>
       <w:r>
         <w:rPr>
           <w:sz w:val="24"/>
           <w:szCs w:val="24"/>
         </w:rPr>
-        <w:t>optimize.s</w:t>
-      </w:r>
-      <w:proofErr w:type="spellEnd"/>
-      <w:r>
-        <w:rPr>
-          <w:sz w:val="24"/>
-          <w:szCs w:val="24"/>
-        </w:rPr>
-        <w:t>”</w:t>
-      </w:r>
-      <w:r>
-        <w:rPr>
-          <w:sz w:val="24"/>
-          <w:szCs w:val="24"/>
-        </w:rPr>
-        <w:t xml:space="preserve"> to implement the gradient descent algorithm</w:t>
-      </w:r>
-      <w:r>
-        <w:rPr>
-          <w:sz w:val="24"/>
-          <w:szCs w:val="24"/>
-        </w:rPr>
-        <w:t>.</w:t>
+        <w:t>” to implement the gradient descent algorithm.</w:t>
       </w:r>
     </w:p>
     <w:p>
@@ -166,7 +145,28 @@
           <w:sz w:val="24"/>
           <w:szCs w:val="24"/>
         </w:rPr>
-        <w:t>So we multiply x by 100 and then convert x into an integer value in C and reasons for that are 1)we decide that it is enough for the precision to be 0.01 and 2)multiply x by 100 first and then casting will also reduce the loss of precision when perform conversion.</w:t>
+        <w:t>W</w:t>
+      </w:r>
+      <w:r>
+        <w:rPr>
+          <w:sz w:val="24"/>
+          <w:szCs w:val="24"/>
+        </w:rPr>
+        <w:t>e multiply x by 100 and then convert x into an integer value in C and</w:t>
+      </w:r>
+      <w:r>
+        <w:rPr>
+          <w:sz w:val="24"/>
+          <w:szCs w:val="24"/>
+        </w:rPr>
+        <w:t xml:space="preserve"> the</w:t>
+      </w:r>
+      <w:r>
+        <w:rPr>
+          <w:sz w:val="24"/>
+          <w:szCs w:val="24"/>
+        </w:rPr>
+        <w:t xml:space="preserve"> reasons for that are 1)we decide that it is enough for the precision to be 0.01 and 2)multiply x by 100 first and then casting will also reduce the loss of precision when perform conversion.</w:t>
       </w:r>
     </w:p>
     <w:p>
@@ -231,7 +231,14 @@
           <w:sz w:val="24"/>
           <w:szCs w:val="24"/>
         </w:rPr>
-        <w:t>…</w:t>
+        <w:t xml:space="preserve">For the bonus part, we chose to pass in additional parameter, the address of “count”, to the assembly program. So assembly function will do a load operation from the given address and store the final value back. Then in C we just need to do print out </w:t>
+      </w:r>
+      <w:r>
+        <w:rPr>
+          <w:sz w:val="24"/>
+          <w:szCs w:val="24"/>
+        </w:rPr>
+        <w:t>“count” as the value in the address is updated already by assembly function.</w:t>
       </w:r>
     </w:p>
     <w:p>
@@ -258,39 +265,1344 @@
           <w:sz w:val="24"/>
           <w:szCs w:val="24"/>
         </w:rPr>
-        <w:t>Of course the solution described above is not perfect—since we preform scaling, there may be the risk of overflow. Also that due to the limitation of the algorithm, the value of lambda is constrained by a, which will be covered in discussion.</w:t>
+        <w:t xml:space="preserve">Of course the solution described above is not perfect—since we preform scaling, there may be the risk of overflow. Also that due to the limitation of the algorithm, the value of lambda is constrained by </w:t>
+      </w:r>
+      <w:r>
+        <w:rPr>
+          <w:sz w:val="24"/>
+          <w:szCs w:val="24"/>
+        </w:rPr>
+        <w:t>the value of “</w:t>
+      </w:r>
+      <w:r>
+        <w:rPr>
+          <w:sz w:val="24"/>
+          <w:szCs w:val="24"/>
+        </w:rPr>
+        <w:t>a</w:t>
+      </w:r>
+      <w:r>
+        <w:rPr>
+          <w:sz w:val="24"/>
+          <w:szCs w:val="24"/>
+        </w:rPr>
+        <w:t>”</w:t>
+      </w:r>
+      <w:r>
+        <w:rPr>
+          <w:sz w:val="24"/>
+          <w:szCs w:val="24"/>
+        </w:rPr>
+        <w:t>, which will be covered in discussion.</w:t>
+      </w:r>
+    </w:p>
+    <w:p>
+      <w:pPr>
+        <w:pStyle w:val="2"/>
+      </w:pPr>
+      <w:r>
+        <w:lastRenderedPageBreak/>
+        <w:t>Implementation</w:t>
+      </w:r>
+    </w:p>
+    <w:p>
+      <w:r>
+        <w:t xml:space="preserve">First of all, the function signature is altered to fit in the design of bonus part. And also since that the value of “c” does not influence the calculation at </w:t>
+      </w:r>
+      <w:proofErr w:type="gramStart"/>
+      <w:r>
+        <w:t>all,</w:t>
+      </w:r>
+      <w:proofErr w:type="gramEnd"/>
+      <w:r>
+        <w:t xml:space="preserve"> we decided to drop it in the function declaration.</w:t>
+      </w:r>
+    </w:p>
+    <w:p>
+      <w:pPr>
+        <w:rPr>
+          <w:color w:val="00B050"/>
+        </w:rPr>
+      </w:pPr>
+      <w:proofErr w:type="gramStart"/>
+      <w:r>
+        <w:rPr>
+          <w:color w:val="00B050"/>
+        </w:rPr>
+        <w:t>extern</w:t>
+      </w:r>
+      <w:proofErr w:type="gramEnd"/>
+      <w:r>
+        <w:rPr>
+          <w:color w:val="00B050"/>
+        </w:rPr>
+        <w:t xml:space="preserve"> </w:t>
+      </w:r>
+      <w:proofErr w:type="spellStart"/>
+      <w:r>
+        <w:rPr>
+          <w:color w:val="00B050"/>
+        </w:rPr>
+        <w:t>int</w:t>
+      </w:r>
+      <w:proofErr w:type="spellEnd"/>
+      <w:r>
+        <w:rPr>
+          <w:color w:val="00B050"/>
+        </w:rPr>
+        <w:t xml:space="preserve"> optimize(</w:t>
+      </w:r>
+      <w:proofErr w:type="spellStart"/>
+      <w:r>
+        <w:rPr>
+          <w:color w:val="00B050"/>
+        </w:rPr>
+        <w:t>int</w:t>
+      </w:r>
+      <w:proofErr w:type="spellEnd"/>
+      <w:r>
+        <w:rPr>
+          <w:color w:val="00B050"/>
+        </w:rPr>
+        <w:t xml:space="preserve"> xi, </w:t>
+      </w:r>
+      <w:proofErr w:type="spellStart"/>
+      <w:r>
+        <w:rPr>
+          <w:color w:val="00B050"/>
+        </w:rPr>
+        <w:t>int</w:t>
+      </w:r>
+      <w:proofErr w:type="spellEnd"/>
+      <w:r>
+        <w:rPr>
+          <w:color w:val="00B050"/>
+        </w:rPr>
+        <w:t xml:space="preserve"> a, </w:t>
+      </w:r>
+      <w:proofErr w:type="spellStart"/>
+      <w:r>
+        <w:rPr>
+          <w:color w:val="00B050"/>
+        </w:rPr>
+        <w:t>int</w:t>
+      </w:r>
+      <w:proofErr w:type="spellEnd"/>
+      <w:r>
+        <w:rPr>
+          <w:color w:val="00B050"/>
+        </w:rPr>
+        <w:t xml:space="preserve"> b, </w:t>
+      </w:r>
+      <w:proofErr w:type="spellStart"/>
+      <w:r>
+        <w:rPr>
+          <w:color w:val="00B050"/>
+        </w:rPr>
+        <w:t>int</w:t>
+      </w:r>
+      <w:proofErr w:type="spellEnd"/>
+      <w:r>
+        <w:rPr>
+          <w:color w:val="00B050"/>
+        </w:rPr>
+        <w:t xml:space="preserve">* </w:t>
+      </w:r>
+      <w:proofErr w:type="spellStart"/>
+      <w:r>
+        <w:rPr>
+          <w:color w:val="00B050"/>
+        </w:rPr>
+        <w:t>cnt</w:t>
+      </w:r>
+      <w:proofErr w:type="spellEnd"/>
+      <w:r>
+        <w:rPr>
+          <w:color w:val="00B050"/>
+        </w:rPr>
+        <w:t>);</w:t>
+      </w:r>
+    </w:p>
+    <w:p>
+      <w:r>
+        <w:t>So we are passing in the integer value of “xi” after scaling operation, the value of “a” and “b” and the address of “</w:t>
+      </w:r>
+      <w:proofErr w:type="spellStart"/>
+      <w:r>
+        <w:t>cnt</w:t>
+      </w:r>
+      <w:proofErr w:type="spellEnd"/>
+      <w:r>
+        <w:t>” which stands for count</w:t>
+      </w:r>
+      <w:r>
+        <w:t>.</w:t>
+      </w:r>
+    </w:p>
+    <w:p>
+      <w:pPr>
+        <w:rPr>
+          <w:color w:val="00B050"/>
+        </w:rPr>
+      </w:pPr>
+      <w:proofErr w:type="spellStart"/>
+      <w:proofErr w:type="gramStart"/>
+      <w:r>
+        <w:rPr>
+          <w:color w:val="00B050"/>
+        </w:rPr>
+        <w:t>const</w:t>
+      </w:r>
+      <w:proofErr w:type="spellEnd"/>
+      <w:proofErr w:type="gramEnd"/>
+      <w:r>
+        <w:rPr>
+          <w:color w:val="00B050"/>
+        </w:rPr>
+        <w:t xml:space="preserve"> </w:t>
+      </w:r>
+      <w:proofErr w:type="spellStart"/>
+      <w:r>
+        <w:rPr>
+          <w:color w:val="00B050"/>
+        </w:rPr>
+        <w:t>int</w:t>
+      </w:r>
+      <w:proofErr w:type="spellEnd"/>
+      <w:r>
+        <w:rPr>
+          <w:color w:val="00B050"/>
+        </w:rPr>
+        <w:t xml:space="preserve"> FACTOR = 100;</w:t>
+      </w:r>
+    </w:p>
+    <w:p>
+      <w:pPr>
+        <w:rPr>
+          <w:color w:val="00B050"/>
+        </w:rPr>
+      </w:pPr>
+      <w:proofErr w:type="spellStart"/>
+      <w:proofErr w:type="gramStart"/>
+      <w:r>
+        <w:rPr>
+          <w:color w:val="00B050"/>
+        </w:rPr>
+        <w:t>xsoli</w:t>
+      </w:r>
+      <w:proofErr w:type="spellEnd"/>
+      <w:proofErr w:type="gramEnd"/>
+      <w:r>
+        <w:rPr>
+          <w:color w:val="00B050"/>
+        </w:rPr>
+        <w:t xml:space="preserve"> = optimize((</w:t>
+      </w:r>
+      <w:proofErr w:type="spellStart"/>
+      <w:r>
+        <w:rPr>
+          <w:color w:val="00B050"/>
+        </w:rPr>
+        <w:t>int</w:t>
+      </w:r>
+      <w:proofErr w:type="spellEnd"/>
+      <w:r>
+        <w:rPr>
+          <w:color w:val="00B050"/>
+        </w:rPr>
+        <w:t xml:space="preserve">)(x </w:t>
+      </w:r>
+      <w:r>
+        <w:rPr>
+          <w:color w:val="00B050"/>
+        </w:rPr>
+        <w:t>* FACTOR),a,(b * FACTOR),&amp;</w:t>
+      </w:r>
+      <w:proofErr w:type="spellStart"/>
+      <w:r>
+        <w:rPr>
+          <w:color w:val="00B050"/>
+        </w:rPr>
+        <w:t>cnt</w:t>
+      </w:r>
+      <w:proofErr w:type="spellEnd"/>
+      <w:r>
+        <w:rPr>
+          <w:color w:val="00B050"/>
+        </w:rPr>
+        <w:t>);</w:t>
+      </w:r>
+    </w:p>
+    <w:p>
+      <w:pPr>
+        <w:rPr>
+          <w:color w:val="00B050"/>
+        </w:rPr>
+      </w:pPr>
+      <w:proofErr w:type="spellStart"/>
+      <w:proofErr w:type="gramStart"/>
+      <w:r>
+        <w:rPr>
+          <w:color w:val="00B050"/>
+        </w:rPr>
+        <w:t>xsol</w:t>
+      </w:r>
+      <w:proofErr w:type="spellEnd"/>
+      <w:proofErr w:type="gramEnd"/>
+      <w:r>
+        <w:rPr>
+          <w:color w:val="00B050"/>
+        </w:rPr>
+        <w:t xml:space="preserve"> = </w:t>
+      </w:r>
+      <w:proofErr w:type="spellStart"/>
+      <w:r>
+        <w:rPr>
+          <w:color w:val="00B050"/>
+        </w:rPr>
+        <w:t>xsoli</w:t>
+      </w:r>
+      <w:proofErr w:type="spellEnd"/>
+      <w:r>
+        <w:rPr>
+          <w:color w:val="00B050"/>
+        </w:rPr>
+        <w:t>;</w:t>
+      </w:r>
+    </w:p>
+    <w:p>
+      <w:pPr>
+        <w:rPr>
+          <w:color w:val="00B050"/>
+        </w:rPr>
+      </w:pPr>
+      <w:proofErr w:type="spellStart"/>
+      <w:proofErr w:type="gramStart"/>
+      <w:r>
+        <w:rPr>
+          <w:color w:val="00B050"/>
+        </w:rPr>
+        <w:t>printf</w:t>
+      </w:r>
+      <w:proofErr w:type="spellEnd"/>
+      <w:r>
+        <w:rPr>
+          <w:color w:val="00B050"/>
+        </w:rPr>
+        <w:t>(</w:t>
+      </w:r>
+      <w:proofErr w:type="gramEnd"/>
+      <w:r>
+        <w:rPr>
+          <w:color w:val="00B050"/>
+        </w:rPr>
+        <w:t>"</w:t>
+      </w:r>
+      <w:proofErr w:type="spellStart"/>
+      <w:r>
+        <w:rPr>
+          <w:color w:val="00B050"/>
+        </w:rPr>
+        <w:t>xsol</w:t>
+      </w:r>
+      <w:proofErr w:type="spellEnd"/>
+      <w:r>
+        <w:rPr>
+          <w:color w:val="00B050"/>
+        </w:rPr>
+        <w:t xml:space="preserve"> : %f \n",(float)</w:t>
+      </w:r>
+      <w:proofErr w:type="spellStart"/>
+      <w:r>
+        <w:rPr>
+          <w:color w:val="00B050"/>
+        </w:rPr>
+        <w:t>xsol</w:t>
+      </w:r>
+      <w:proofErr w:type="spellEnd"/>
+      <w:r>
+        <w:rPr>
+          <w:color w:val="00B050"/>
+        </w:rPr>
+        <w:t>/100);</w:t>
+      </w:r>
+    </w:p>
+    <w:p>
+      <w:pPr>
+        <w:rPr>
+          <w:color w:val="00B050"/>
+        </w:rPr>
+      </w:pPr>
+      <w:proofErr w:type="spellStart"/>
+      <w:proofErr w:type="gramStart"/>
+      <w:r>
+        <w:rPr>
+          <w:color w:val="00B050"/>
+        </w:rPr>
+        <w:t>printf</w:t>
+      </w:r>
+      <w:proofErr w:type="spellEnd"/>
+      <w:r>
+        <w:rPr>
+          <w:color w:val="00B050"/>
+        </w:rPr>
+        <w:t>(</w:t>
+      </w:r>
+      <w:proofErr w:type="gramEnd"/>
+      <w:r>
+        <w:rPr>
+          <w:color w:val="00B050"/>
+        </w:rPr>
+        <w:t xml:space="preserve">"number of iterations: %d\n", </w:t>
+      </w:r>
+      <w:proofErr w:type="spellStart"/>
+      <w:r>
+        <w:rPr>
+          <w:color w:val="00B050"/>
+        </w:rPr>
+        <w:t>cnt</w:t>
+      </w:r>
+      <w:proofErr w:type="spellEnd"/>
+      <w:r>
+        <w:rPr>
+          <w:color w:val="00B050"/>
+        </w:rPr>
+        <w:t>);</w:t>
+      </w:r>
+    </w:p>
+    <w:p>
+      <w:r>
+        <w:t>The above part is calling optimize function and printing out the result of optimize. And the following part is our optimize program.</w:t>
+      </w:r>
+    </w:p>
+    <w:p>
+      <w:pPr>
+        <w:rPr>
+          <w:color w:val="0070C0"/>
+        </w:rPr>
+      </w:pPr>
+      <w:r>
+        <w:rPr>
+          <w:color w:val="0070C0"/>
+        </w:rPr>
+        <w:t>@ This function takes in x, a, b, and address of counter, then give optimization answer:</w:t>
+      </w:r>
+    </w:p>
+    <w:p>
+      <w:pPr>
+        <w:rPr>
+          <w:color w:val="0070C0"/>
+        </w:rPr>
+      </w:pPr>
+      <w:r>
+        <w:rPr>
+          <w:color w:val="0070C0"/>
+        </w:rPr>
+        <w:t xml:space="preserve">@ </w:t>
+      </w:r>
+      <w:proofErr w:type="gramStart"/>
+      <w:r>
+        <w:rPr>
+          <w:color w:val="0070C0"/>
+        </w:rPr>
+        <w:t>x</w:t>
+      </w:r>
+      <w:proofErr w:type="gramEnd"/>
+      <w:r>
+        <w:rPr>
+          <w:color w:val="0070C0"/>
+        </w:rPr>
+        <w:t xml:space="preserve"> is a guess value where we start to calculate the optimization answer, and it's kept updating</w:t>
+      </w:r>
+    </w:p>
+    <w:p>
+      <w:pPr>
+        <w:rPr>
+          <w:color w:val="0070C0"/>
+        </w:rPr>
+      </w:pPr>
+      <w:r>
+        <w:rPr>
+          <w:color w:val="0070C0"/>
+        </w:rPr>
+        <w:t xml:space="preserve">@ </w:t>
+      </w:r>
+      <w:proofErr w:type="gramStart"/>
+      <w:r>
+        <w:rPr>
+          <w:color w:val="0070C0"/>
+        </w:rPr>
+        <w:t>during</w:t>
+      </w:r>
+      <w:proofErr w:type="gramEnd"/>
+      <w:r>
+        <w:rPr>
+          <w:color w:val="0070C0"/>
+        </w:rPr>
+        <w:t xml:space="preserve"> the whole process. When the function returns x, it will hold the position where there is</w:t>
+      </w:r>
+    </w:p>
+    <w:p>
+      <w:pPr>
+        <w:rPr>
+          <w:color w:val="0070C0"/>
+        </w:rPr>
+      </w:pPr>
+      <w:r>
+        <w:rPr>
+          <w:color w:val="0070C0"/>
+        </w:rPr>
+        <w:t xml:space="preserve">@ </w:t>
+      </w:r>
+      <w:proofErr w:type="gramStart"/>
+      <w:r>
+        <w:rPr>
+          <w:color w:val="0070C0"/>
+        </w:rPr>
+        <w:t>an</w:t>
+      </w:r>
+      <w:proofErr w:type="gramEnd"/>
+      <w:r>
+        <w:rPr>
+          <w:color w:val="0070C0"/>
+        </w:rPr>
+        <w:t xml:space="preserve"> optimization answer.</w:t>
+      </w:r>
+    </w:p>
+    <w:p>
+      <w:pPr>
+        <w:rPr>
+          <w:color w:val="0070C0"/>
+        </w:rPr>
+      </w:pPr>
+      <w:r>
+        <w:rPr>
+          <w:color w:val="0070C0"/>
+        </w:rPr>
+        <w:t xml:space="preserve">@ </w:t>
+      </w:r>
+      <w:proofErr w:type="gramStart"/>
+      <w:r>
+        <w:rPr>
+          <w:color w:val="0070C0"/>
+        </w:rPr>
+        <w:t>a</w:t>
+      </w:r>
+      <w:proofErr w:type="gramEnd"/>
+      <w:r>
+        <w:rPr>
+          <w:color w:val="0070C0"/>
+        </w:rPr>
+        <w:t xml:space="preserve"> and b is coefficients for quadratic equation (ax^2 + </w:t>
+      </w:r>
+      <w:proofErr w:type="spellStart"/>
+      <w:r>
+        <w:rPr>
+          <w:color w:val="0070C0"/>
+        </w:rPr>
+        <w:t>bx</w:t>
+      </w:r>
+      <w:proofErr w:type="spellEnd"/>
+      <w:r>
+        <w:rPr>
+          <w:color w:val="0070C0"/>
+        </w:rPr>
+        <w:t xml:space="preserve"> + c).</w:t>
+      </w:r>
+    </w:p>
+    <w:p>
+      <w:pPr>
+        <w:rPr>
+          <w:color w:val="0070C0"/>
+        </w:rPr>
+      </w:pPr>
+      <w:r>
+        <w:rPr>
+          <w:color w:val="0070C0"/>
+        </w:rPr>
+        <w:t xml:space="preserve">@ </w:t>
+      </w:r>
+      <w:proofErr w:type="gramStart"/>
+      <w:r>
+        <w:rPr>
+          <w:color w:val="0070C0"/>
+        </w:rPr>
+        <w:t>address</w:t>
+      </w:r>
+      <w:proofErr w:type="gramEnd"/>
+      <w:r>
+        <w:rPr>
+          <w:color w:val="0070C0"/>
+        </w:rPr>
+        <w:t xml:space="preserve"> of counter allows us to modify its value.</w:t>
+      </w:r>
+    </w:p>
+    <w:p>
+      <w:pPr>
+        <w:rPr>
+          <w:color w:val="00B050"/>
+        </w:rPr>
+      </w:pPr>
+      <w:proofErr w:type="gramStart"/>
+      <w:r>
+        <w:rPr>
+          <w:color w:val="00B050"/>
+        </w:rPr>
+        <w:t>optimize</w:t>
+      </w:r>
+      <w:proofErr w:type="gramEnd"/>
+      <w:r>
+        <w:rPr>
+          <w:color w:val="00B050"/>
+        </w:rPr>
+        <w:t>:</w:t>
+      </w:r>
+    </w:p>
+    <w:p>
+      <w:pPr>
+        <w:rPr>
+          <w:color w:val="0070C0"/>
+        </w:rPr>
+      </w:pPr>
+      <w:r>
+        <w:rPr>
+          <w:color w:val="0070C0"/>
+        </w:rPr>
+        <w:t>@ R0 = Factor * x as Integer, AKA scaling the input x</w:t>
+      </w:r>
+    </w:p>
+    <w:p>
+      <w:pPr>
+        <w:rPr>
+          <w:color w:val="0070C0"/>
+        </w:rPr>
+      </w:pPr>
+      <w:r>
+        <w:rPr>
+          <w:color w:val="0070C0"/>
+        </w:rPr>
+        <w:t>@ R1 = a,</w:t>
+      </w:r>
+    </w:p>
+    <w:p>
+      <w:pPr>
+        <w:rPr>
+          <w:color w:val="0070C0"/>
+        </w:rPr>
+      </w:pPr>
+      <w:r>
+        <w:rPr>
+          <w:color w:val="0070C0"/>
+        </w:rPr>
+        <w:t>@ R2 = b * Factor, we also scale the answer (normally answer = -b / (2 * a) for quadratic equation)</w:t>
+      </w:r>
+    </w:p>
+    <w:p>
+      <w:pPr>
+        <w:rPr>
+          <w:color w:val="0070C0"/>
+        </w:rPr>
+      </w:pPr>
+      <w:r>
+        <w:rPr>
+          <w:color w:val="0070C0"/>
+        </w:rPr>
+        <w:t xml:space="preserve">@ R3 = </w:t>
+      </w:r>
+      <w:proofErr w:type="spellStart"/>
+      <w:r>
+        <w:rPr>
+          <w:color w:val="0070C0"/>
+        </w:rPr>
+        <w:t>addr</w:t>
+      </w:r>
+      <w:proofErr w:type="spellEnd"/>
+      <w:r>
+        <w:rPr>
+          <w:color w:val="0070C0"/>
+        </w:rPr>
+        <w:t xml:space="preserve"> of </w:t>
+      </w:r>
+      <w:proofErr w:type="spellStart"/>
+      <w:r>
+        <w:rPr>
+          <w:color w:val="0070C0"/>
+        </w:rPr>
+        <w:t>cnt</w:t>
+      </w:r>
+      <w:proofErr w:type="spellEnd"/>
+      <w:r>
+        <w:rPr>
+          <w:color w:val="0070C0"/>
+        </w:rPr>
+        <w:t>, we access counter's address to modify its value</w:t>
+      </w:r>
+    </w:p>
+    <w:p>
+      <w:pPr>
+        <w:rPr>
+          <w:color w:val="0070C0"/>
+        </w:rPr>
+      </w:pPr>
+      <w:r>
+        <w:rPr>
+          <w:color w:val="0070C0"/>
+        </w:rPr>
+        <w:t xml:space="preserve">@ Initialize, </w:t>
+      </w:r>
+      <w:proofErr w:type="spellStart"/>
+      <w:r>
+        <w:rPr>
+          <w:color w:val="0070C0"/>
+        </w:rPr>
+        <w:t>eg</w:t>
+      </w:r>
+      <w:proofErr w:type="spellEnd"/>
+      <w:r>
+        <w:rPr>
+          <w:color w:val="0070C0"/>
+        </w:rPr>
+        <w:t xml:space="preserve"> push registers, LDR </w:t>
+      </w:r>
+      <w:proofErr w:type="spellStart"/>
+      <w:r>
+        <w:rPr>
+          <w:color w:val="0070C0"/>
+        </w:rPr>
+        <w:t>etc</w:t>
+      </w:r>
+      <w:proofErr w:type="spellEnd"/>
+    </w:p>
+    <w:p>
+      <w:pPr>
+        <w:rPr>
+          <w:color w:val="00B050"/>
+        </w:rPr>
+      </w:pPr>
+      <w:r>
+        <w:rPr>
+          <w:color w:val="00B050"/>
+        </w:rPr>
+        <w:tab/>
+        <w:t xml:space="preserve">PUSH {R4-R6}    </w:t>
+      </w:r>
+      <w:r>
+        <w:rPr>
+          <w:color w:val="0070C0"/>
+        </w:rPr>
+        <w:t>@ back up other registers R4 ~ R7</w:t>
+      </w:r>
+    </w:p>
+    <w:p>
+      <w:pPr>
+        <w:rPr>
+          <w:color w:val="0070C0"/>
+        </w:rPr>
+      </w:pPr>
+      <w:r>
+        <w:rPr>
+          <w:color w:val="00B050"/>
+        </w:rPr>
+        <w:tab/>
+        <w:t xml:space="preserve">LDR R4, [R3]    </w:t>
+      </w:r>
+      <w:r>
+        <w:rPr>
+          <w:color w:val="00B050"/>
+        </w:rPr>
+        <w:t xml:space="preserve">  </w:t>
+      </w:r>
+      <w:r>
+        <w:rPr>
+          <w:color w:val="0070C0"/>
+        </w:rPr>
+        <w:t xml:space="preserve">@ load </w:t>
+      </w:r>
+      <w:proofErr w:type="spellStart"/>
+      <w:r>
+        <w:rPr>
+          <w:color w:val="0070C0"/>
+        </w:rPr>
+        <w:t>cnt's</w:t>
+      </w:r>
+      <w:proofErr w:type="spellEnd"/>
+      <w:r>
+        <w:rPr>
+          <w:color w:val="0070C0"/>
+        </w:rPr>
+        <w:t xml:space="preserve"> value into R4</w:t>
+      </w:r>
+    </w:p>
+    <w:p>
+      <w:pPr>
+        <w:rPr>
+          <w:color w:val="00B050"/>
+        </w:rPr>
+      </w:pPr>
+      <w:r>
+        <w:rPr>
+          <w:color w:val="00B050"/>
+        </w:rPr>
+        <w:lastRenderedPageBreak/>
+        <w:tab/>
+        <w:t xml:space="preserve">MOV R5, #5      </w:t>
+      </w:r>
+      <w:r>
+        <w:rPr>
+          <w:color w:val="0070C0"/>
+        </w:rPr>
+        <w:t>@ R5 = 1 / Lambda</w:t>
+      </w:r>
+    </w:p>
+    <w:p>
+      <w:pPr>
+        <w:rPr>
+          <w:color w:val="00B050"/>
+        </w:rPr>
+      </w:pPr>
+      <w:proofErr w:type="gramStart"/>
+      <w:r>
+        <w:rPr>
+          <w:color w:val="00B050"/>
+        </w:rPr>
+        <w:t>loop</w:t>
+      </w:r>
+      <w:proofErr w:type="gramEnd"/>
+      <w:r>
+        <w:rPr>
+          <w:color w:val="00B050"/>
+        </w:rPr>
+        <w:t>:</w:t>
+      </w:r>
+    </w:p>
+    <w:p>
+      <w:pPr>
+        <w:rPr>
+          <w:color w:val="0070C0"/>
+        </w:rPr>
+      </w:pPr>
+      <w:r>
+        <w:rPr>
+          <w:color w:val="0070C0"/>
+        </w:rPr>
+        <w:t xml:space="preserve">@ Increment counter by </w:t>
+      </w:r>
+      <w:proofErr w:type="gramStart"/>
+      <w:r>
+        <w:rPr>
+          <w:color w:val="0070C0"/>
+        </w:rPr>
+        <w:t>One</w:t>
+      </w:r>
+      <w:proofErr w:type="gramEnd"/>
+    </w:p>
+    <w:p>
+      <w:pPr>
+        <w:rPr>
+          <w:color w:val="00B050"/>
+        </w:rPr>
+      </w:pPr>
+      <w:r>
+        <w:rPr>
+          <w:color w:val="00B050"/>
+        </w:rPr>
+        <w:tab/>
+        <w:t xml:space="preserve">ADD R4, #1      </w:t>
+      </w:r>
+      <w:r>
+        <w:rPr>
+          <w:color w:val="0070C0"/>
+        </w:rPr>
+        <w:t>@ ++R4 for every loop</w:t>
+      </w:r>
+    </w:p>
+    <w:p>
+      <w:pPr>
+        <w:rPr>
+          <w:color w:val="0070C0"/>
+        </w:rPr>
+      </w:pPr>
+      <w:r>
+        <w:rPr>
+          <w:color w:val="0070C0"/>
+        </w:rPr>
+        <w:t xml:space="preserve">@ Calculating </w:t>
+      </w:r>
+      <w:proofErr w:type="gramStart"/>
+      <w:r>
+        <w:rPr>
+          <w:color w:val="0070C0"/>
+        </w:rPr>
+        <w:t>d(</w:t>
+      </w:r>
+      <w:proofErr w:type="gramEnd"/>
+      <w:r>
+        <w:rPr>
+          <w:color w:val="0070C0"/>
+        </w:rPr>
+        <w:t>f) = 2 * a * x + 100 * b</w:t>
+      </w:r>
+    </w:p>
+    <w:p>
+      <w:pPr>
+        <w:rPr>
+          <w:color w:val="00B050"/>
+        </w:rPr>
+      </w:pPr>
+      <w:r>
+        <w:rPr>
+          <w:color w:val="00B050"/>
+        </w:rPr>
+        <w:tab/>
+        <w:t xml:space="preserve">MUL R6, R0, R1  </w:t>
+      </w:r>
+      <w:r>
+        <w:rPr>
+          <w:color w:val="00B050"/>
+        </w:rPr>
+        <w:t xml:space="preserve"> </w:t>
+      </w:r>
+      <w:r>
+        <w:rPr>
+          <w:color w:val="0070C0"/>
+        </w:rPr>
+        <w:t>@ R6 = R0 * R1, which is R6 = a * x</w:t>
+      </w:r>
+    </w:p>
+    <w:p>
+      <w:pPr>
+        <w:rPr>
+          <w:color w:val="00B050"/>
+        </w:rPr>
+      </w:pPr>
+      <w:r>
+        <w:rPr>
+          <w:color w:val="00B050"/>
+        </w:rPr>
+        <w:tab/>
+        <w:t xml:space="preserve">ADD R6, R6      </w:t>
+      </w:r>
+      <w:r>
+        <w:rPr>
+          <w:color w:val="0070C0"/>
+        </w:rPr>
+        <w:t>@ R6 += R6, which is R6 = 2 * a * x</w:t>
+      </w:r>
+    </w:p>
+    <w:p>
+      <w:pPr>
+        <w:rPr>
+          <w:color w:val="0070C0"/>
+        </w:rPr>
+      </w:pPr>
+      <w:r>
+        <w:rPr>
+          <w:color w:val="00B050"/>
+        </w:rPr>
+        <w:tab/>
+        <w:t xml:space="preserve">ADD R6, R2      </w:t>
+      </w:r>
+      <w:r>
+        <w:rPr>
+          <w:color w:val="0070C0"/>
+        </w:rPr>
+        <w:t xml:space="preserve">@ R6 += R2, which is R6 = </w:t>
+      </w:r>
+      <w:proofErr w:type="gramStart"/>
+      <w:r>
+        <w:rPr>
+          <w:color w:val="0070C0"/>
+        </w:rPr>
+        <w:t>d(</w:t>
+      </w:r>
+      <w:proofErr w:type="gramEnd"/>
+      <w:r>
+        <w:rPr>
+          <w:color w:val="0070C0"/>
+        </w:rPr>
+        <w:t>f) = 2 * a * x + 100 * b</w:t>
+      </w:r>
+    </w:p>
+    <w:p>
+      <w:pPr>
+        <w:rPr>
+          <w:color w:val="00B050"/>
+        </w:rPr>
+      </w:pPr>
+      <w:r>
+        <w:rPr>
+          <w:color w:val="00B050"/>
+        </w:rPr>
+        <w:tab/>
+        <w:t xml:space="preserve">SDIV R6, R5     </w:t>
+      </w:r>
+      <w:r>
+        <w:rPr>
+          <w:color w:val="0070C0"/>
+        </w:rPr>
+        <w:t xml:space="preserve">@ R6 /= R5, which is </w:t>
+      </w:r>
+      <w:proofErr w:type="gramStart"/>
+      <w:r>
+        <w:rPr>
+          <w:color w:val="0070C0"/>
+        </w:rPr>
+        <w:t>d(</w:t>
+      </w:r>
+      <w:proofErr w:type="gramEnd"/>
+      <w:r>
+        <w:rPr>
+          <w:color w:val="0070C0"/>
+        </w:rPr>
+        <w:t>f) * lambda</w:t>
+      </w:r>
+    </w:p>
+    <w:p>
+      <w:pPr>
+        <w:rPr>
+          <w:color w:val="0070C0"/>
+        </w:rPr>
+      </w:pPr>
+      <w:r>
+        <w:rPr>
+          <w:color w:val="0070C0"/>
+        </w:rPr>
+        <w:t xml:space="preserve">@ Comparing </w:t>
+      </w:r>
+      <w:proofErr w:type="gramStart"/>
+      <w:r>
+        <w:rPr>
+          <w:color w:val="0070C0"/>
+        </w:rPr>
+        <w:t>d(</w:t>
+      </w:r>
+      <w:proofErr w:type="gramEnd"/>
+      <w:r>
+        <w:rPr>
+          <w:color w:val="0070C0"/>
+        </w:rPr>
+        <w:t>f) with Zero, if so, go to DONE</w:t>
+      </w:r>
+    </w:p>
+    <w:p>
+      <w:pPr>
+        <w:rPr>
+          <w:color w:val="00B050"/>
+        </w:rPr>
+      </w:pPr>
+      <w:r>
+        <w:rPr>
+          <w:color w:val="00B050"/>
+        </w:rPr>
+        <w:tab/>
+        <w:t xml:space="preserve">CMP R6, #0      </w:t>
+      </w:r>
+      <w:r>
+        <w:rPr>
+          <w:color w:val="0070C0"/>
+        </w:rPr>
+        <w:t>@ Compare R6 with zero</w:t>
+      </w:r>
+    </w:p>
+    <w:p>
+      <w:pPr>
+        <w:rPr>
+          <w:color w:val="00B050"/>
+        </w:rPr>
+      </w:pPr>
+      <w:r>
+        <w:rPr>
+          <w:color w:val="00B050"/>
+        </w:rPr>
+        <w:tab/>
+        <w:t xml:space="preserve">BEQ DONE        </w:t>
+      </w:r>
+      <w:r>
+        <w:rPr>
+          <w:color w:val="0070C0"/>
+        </w:rPr>
+        <w:t>@ if this branch is equal, go to DONE</w:t>
+      </w:r>
+    </w:p>
+    <w:p>
+      <w:pPr>
+        <w:rPr>
+          <w:color w:val="0070C0"/>
+        </w:rPr>
+      </w:pPr>
+      <w:r>
+        <w:rPr>
+          <w:color w:val="0070C0"/>
+        </w:rPr>
+        <w:t>@ Calculating next x</w:t>
+      </w:r>
+    </w:p>
+    <w:p>
+      <w:pPr>
+        <w:rPr>
+          <w:color w:val="00B050"/>
+        </w:rPr>
+      </w:pPr>
+      <w:r>
+        <w:rPr>
+          <w:color w:val="00B050"/>
+        </w:rPr>
+        <w:tab/>
+        <w:t xml:space="preserve">SUB R0, R6      </w:t>
+      </w:r>
+      <w:r>
+        <w:rPr>
+          <w:color w:val="0070C0"/>
+        </w:rPr>
+        <w:t xml:space="preserve">@ else R0 -= R6, which is R0 = x` </w:t>
+      </w:r>
+      <w:proofErr w:type="gramStart"/>
+      <w:r>
+        <w:rPr>
+          <w:color w:val="0070C0"/>
+        </w:rPr>
+        <w:t>=  x</w:t>
+      </w:r>
+      <w:proofErr w:type="gramEnd"/>
+      <w:r>
+        <w:rPr>
+          <w:color w:val="0070C0"/>
+        </w:rPr>
+        <w:t xml:space="preserve"> - d(f) * lambda</w:t>
+      </w:r>
+    </w:p>
+    <w:p>
+      <w:pPr>
+        <w:rPr>
+          <w:color w:val="00B050"/>
+        </w:rPr>
+      </w:pPr>
+      <w:proofErr w:type="gramStart"/>
+      <w:r>
+        <w:rPr>
+          <w:color w:val="00B050"/>
+        </w:rPr>
+        <w:t>b</w:t>
+      </w:r>
+      <w:proofErr w:type="gramEnd"/>
+      <w:r>
+        <w:rPr>
+          <w:color w:val="00B050"/>
+        </w:rPr>
+        <w:t xml:space="preserve"> loop                  </w:t>
+      </w:r>
+      <w:r>
+        <w:rPr>
+          <w:color w:val="0070C0"/>
+        </w:rPr>
+        <w:t>@ while(1), next loop</w:t>
+      </w:r>
+    </w:p>
+    <w:p>
+      <w:pPr>
+        <w:rPr>
+          <w:color w:val="00B050"/>
+        </w:rPr>
+      </w:pPr>
+    </w:p>
+    <w:p>
+      <w:pPr>
+        <w:rPr>
+          <w:color w:val="00B050"/>
+        </w:rPr>
+      </w:pPr>
+      <w:r>
+        <w:rPr>
+          <w:color w:val="00B050"/>
+        </w:rPr>
+        <w:t>DONE:</w:t>
+      </w:r>
+    </w:p>
+    <w:p>
+      <w:pPr>
+        <w:rPr>
+          <w:color w:val="0070C0"/>
+        </w:rPr>
+      </w:pPr>
+      <w:r>
+        <w:rPr>
+          <w:color w:val="0070C0"/>
+        </w:rPr>
+        <w:t xml:space="preserve">@ Preparing to exit, </w:t>
+      </w:r>
+      <w:proofErr w:type="spellStart"/>
+      <w:r>
+        <w:rPr>
+          <w:color w:val="0070C0"/>
+        </w:rPr>
+        <w:t>eg</w:t>
+      </w:r>
+      <w:proofErr w:type="spellEnd"/>
+      <w:r>
+        <w:rPr>
+          <w:color w:val="0070C0"/>
+        </w:rPr>
+        <w:t xml:space="preserve"> STR, restore registers</w:t>
+      </w:r>
+    </w:p>
+    <w:p>
+      <w:pPr>
+        <w:rPr>
+          <w:color w:val="00B050"/>
+        </w:rPr>
+      </w:pPr>
+      <w:r>
+        <w:rPr>
+          <w:color w:val="00B050"/>
+        </w:rPr>
+        <w:tab/>
+        <w:t xml:space="preserve">STR R4, [R3]    </w:t>
+      </w:r>
+      <w:r>
+        <w:rPr>
+          <w:color w:val="0070C0"/>
+        </w:rPr>
+        <w:t>@ store R4 back to R3's address, which is *</w:t>
+      </w:r>
+      <w:proofErr w:type="spellStart"/>
+      <w:r>
+        <w:rPr>
+          <w:color w:val="0070C0"/>
+        </w:rPr>
+        <w:t>cnt</w:t>
+      </w:r>
+      <w:proofErr w:type="spellEnd"/>
+      <w:r>
+        <w:rPr>
+          <w:color w:val="0070C0"/>
+        </w:rPr>
+        <w:t xml:space="preserve"> = R4</w:t>
+      </w:r>
+    </w:p>
+    <w:p>
+      <w:pPr>
+        <w:rPr>
+          <w:color w:val="00B050"/>
+        </w:rPr>
+      </w:pPr>
+      <w:r>
+        <w:rPr>
+          <w:color w:val="00B050"/>
+        </w:rPr>
+        <w:tab/>
+        <w:t xml:space="preserve">POP {R4-R6}     </w:t>
+      </w:r>
+      <w:r>
+        <w:rPr>
+          <w:color w:val="0070C0"/>
+        </w:rPr>
+        <w:t>@ restore registers R4 ~ R7</w:t>
+      </w:r>
+    </w:p>
+    <w:p>
+      <w:pPr>
+        <w:rPr>
+          <w:color w:val="00B050"/>
+        </w:rPr>
+      </w:pPr>
+      <w:r>
+        <w:rPr>
+          <w:color w:val="00B050"/>
+        </w:rPr>
+        <w:tab/>
+        <w:t xml:space="preserve">BX LR           </w:t>
+      </w:r>
+      <w:r>
+        <w:rPr>
+          <w:color w:val="0070C0"/>
+        </w:rPr>
+        <w:t xml:space="preserve">@ return R0, AKA </w:t>
+      </w:r>
+      <w:proofErr w:type="spellStart"/>
+      <w:r>
+        <w:rPr>
+          <w:color w:val="0070C0"/>
+        </w:rPr>
+        <w:t>x</w:t>
+      </w:r>
+      <w:r>
+        <w:rPr>
+          <w:color w:val="0070C0"/>
+        </w:rPr>
+        <w:t>soli</w:t>
+      </w:r>
+      <w:proofErr w:type="spellEnd"/>
+    </w:p>
+    <w:p>
+      <w:r>
+        <w:t>The comment inside explains the program clearly we believe.</w:t>
+      </w:r>
+    </w:p>
+    <w:p>
+      <w:pPr>
+        <w:pStyle w:val="2"/>
+      </w:pPr>
+      <w:r>
+        <w:t>Result and discussion</w:t>
+      </w:r>
+    </w:p>
+    <w:p>
+      <w:pPr>
+        <w:pStyle w:val="a6"/>
+        <w:numPr>
+          <w:ilvl w:val="0"/>
+          <w:numId w:val="2"/>
+        </w:numPr>
+      </w:pPr>
+      <w:r>
+        <w:t>The optimize function can produce accurate result considering it is calculating using integer values only. However, even with the scaling, the result is not as accurate as the result in C because of integer division, which will result in loss.</w:t>
+      </w:r>
+    </w:p>
+    <w:p>
+      <w:pPr>
+        <w:pStyle w:val="a6"/>
+        <w:numPr>
+          <w:ilvl w:val="0"/>
+          <w:numId w:val="2"/>
+        </w:numPr>
+      </w:pPr>
+      <w:r>
+        <w:lastRenderedPageBreak/>
+        <w:t>The</w:t>
+      </w:r>
+      <w:r>
+        <w:t xml:space="preserve"> absolute value of</w:t>
+      </w:r>
+      <w:r>
+        <w:t xml:space="preserve"> input value “x”</w:t>
+      </w:r>
+      <w:r>
+        <w:t xml:space="preserve"> should not be too large</w:t>
+      </w:r>
+      <w:r>
+        <w:t>. If so, the value of “x*FACTOR” may overflow</w:t>
+      </w:r>
+      <w:r>
+        <w:t>. The same goes for “-2a/b”.</w:t>
+      </w:r>
+    </w:p>
+    <w:p>
+      <w:pPr>
+        <w:pStyle w:val="a6"/>
+        <w:numPr>
+          <w:ilvl w:val="0"/>
+          <w:numId w:val="2"/>
+        </w:numPr>
+      </w:pPr>
+      <w:r>
+        <w:t xml:space="preserve">The value of lambda is constrained by the value of “a”. </w:t>
+      </w:r>
+      <w:r>
+        <w:t>For “a”&gt;0,“b”&lt;0, lambda &lt; 1/a.</w:t>
       </w:r>
       <w:bookmarkStart w:id="0" w:name="_GoBack"/>
       <w:bookmarkEnd w:id="0"/>
     </w:p>
-    <w:p>
-      <w:pPr>
-        <w:pStyle w:val="2"/>
-      </w:pPr>
-      <w:r>
-        <w:t>Implementation</w:t>
-      </w:r>
-    </w:p>
-    <w:p/>
-    <w:p>
-      <w:pPr>
-        <w:pStyle w:val="2"/>
-      </w:pPr>
-      <w:r>
-        <w:lastRenderedPageBreak/>
-        <w:t>Result and discussion</w:t>
-      </w:r>
-    </w:p>
-    <w:p/>
-    <w:p>
-      <w:pPr>
-        <w:pStyle w:val="2"/>
-      </w:pPr>
-      <w:r>
-        <w:t>Extension</w:t>
-      </w:r>
-    </w:p>
-    <w:p/>
     <w:p>
       <w:pPr>
         <w:pStyle w:val="2"/>
@@ -415,7 +1727,7 @@
   <w:abstractNum w:abstractNumId="0">
     <w:nsid w:val="2470170C"/>
     <w:multiLevelType w:val="hybridMultilevel"/>
-    <w:tmpl w:val="41804BDE"/>
+    <w:tmpl w:val="2200C7FE"/>
     <w:lvl w:ilvl="0" w:tplc="0409000F">
       <w:start w:val="1"/>
       <w:numFmt w:val="decimal"/>
@@ -501,8 +1813,100 @@
       </w:pPr>
     </w:lvl>
   </w:abstractNum>
+  <w:abstractNum w:abstractNumId="1">
+    <w:nsid w:val="2DC80ABC"/>
+    <w:multiLevelType w:val="hybridMultilevel"/>
+    <w:tmpl w:val="01C2F1CA"/>
+    <w:lvl w:ilvl="0" w:tplc="0409000F">
+      <w:start w:val="1"/>
+      <w:numFmt w:val="decimal"/>
+      <w:lvlText w:val="%1."/>
+      <w:lvlJc w:val="left"/>
+      <w:pPr>
+        <w:ind w:left="720" w:hanging="360"/>
+      </w:pPr>
+      <w:rPr>
+        <w:rFonts w:hint="default"/>
+      </w:rPr>
+    </w:lvl>
+    <w:lvl w:ilvl="1" w:tplc="04090019" w:tentative="1">
+      <w:start w:val="1"/>
+      <w:numFmt w:val="lowerLetter"/>
+      <w:lvlText w:val="%2."/>
+      <w:lvlJc w:val="left"/>
+      <w:pPr>
+        <w:ind w:left="1440" w:hanging="360"/>
+      </w:pPr>
+    </w:lvl>
+    <w:lvl w:ilvl="2" w:tplc="0409001B" w:tentative="1">
+      <w:start w:val="1"/>
+      <w:numFmt w:val="lowerRoman"/>
+      <w:lvlText w:val="%3."/>
+      <w:lvlJc w:val="right"/>
+      <w:pPr>
+        <w:ind w:left="2160" w:hanging="180"/>
+      </w:pPr>
+    </w:lvl>
+    <w:lvl w:ilvl="3" w:tplc="0409000F" w:tentative="1">
+      <w:start w:val="1"/>
+      <w:numFmt w:val="decimal"/>
+      <w:lvlText w:val="%4."/>
+      <w:lvlJc w:val="left"/>
+      <w:pPr>
+        <w:ind w:left="2880" w:hanging="360"/>
+      </w:pPr>
+    </w:lvl>
+    <w:lvl w:ilvl="4" w:tplc="04090019" w:tentative="1">
+      <w:start w:val="1"/>
+      <w:numFmt w:val="lowerLetter"/>
+      <w:lvlText w:val="%5."/>
+      <w:lvlJc w:val="left"/>
+      <w:pPr>
+        <w:ind w:left="3600" w:hanging="360"/>
+      </w:pPr>
+    </w:lvl>
+    <w:lvl w:ilvl="5" w:tplc="0409001B" w:tentative="1">
+      <w:start w:val="1"/>
+      <w:numFmt w:val="lowerRoman"/>
+      <w:lvlText w:val="%6."/>
+      <w:lvlJc w:val="right"/>
+      <w:pPr>
+        <w:ind w:left="4320" w:hanging="180"/>
+      </w:pPr>
+    </w:lvl>
+    <w:lvl w:ilvl="6" w:tplc="0409000F" w:tentative="1">
+      <w:start w:val="1"/>
+      <w:numFmt w:val="decimal"/>
+      <w:lvlText w:val="%7."/>
+      <w:lvlJc w:val="left"/>
+      <w:pPr>
+        <w:ind w:left="5040" w:hanging="360"/>
+      </w:pPr>
+    </w:lvl>
+    <w:lvl w:ilvl="7" w:tplc="04090019" w:tentative="1">
+      <w:start w:val="1"/>
+      <w:numFmt w:val="lowerLetter"/>
+      <w:lvlText w:val="%8."/>
+      <w:lvlJc w:val="left"/>
+      <w:pPr>
+        <w:ind w:left="5760" w:hanging="360"/>
+      </w:pPr>
+    </w:lvl>
+    <w:lvl w:ilvl="8" w:tplc="0409001B" w:tentative="1">
+      <w:start w:val="1"/>
+      <w:numFmt w:val="lowerRoman"/>
+      <w:lvlText w:val="%9."/>
+      <w:lvlJc w:val="right"/>
+      <w:pPr>
+        <w:ind w:left="6480" w:hanging="180"/>
+      </w:pPr>
+    </w:lvl>
+  </w:abstractNum>
   <w:num w:numId="1">
     <w:abstractNumId w:val="0"/>
+  </w:num>
+  <w:num w:numId="2">
+    <w:abstractNumId w:val="1"/>
   </w:num>
 </w:numbering>
 </file>

</xml_diff>

<commit_message>
editing of the report
</commit_message>
<xml_diff>
--- a/assignment 1/report.docx
+++ b/assignment 1/report.docx
@@ -1,10 +1,10 @@
 
 <file path=word/document.xml><?xml version="1.0" encoding="utf-8"?>
-<w:document xmlns:wpc="http://schemas.microsoft.com/office/word/2010/wordprocessingCanvas" xmlns:mc="http://schemas.openxmlformats.org/markup-compatibility/2006" xmlns:o="urn:schemas-microsoft-com:office:office" xmlns:r="http://schemas.openxmlformats.org/officeDocument/2006/relationships" xmlns:m="http://schemas.openxmlformats.org/officeDocument/2006/math" xmlns:v="urn:schemas-microsoft-com:vml" xmlns:wp14="http://schemas.microsoft.com/office/word/2010/wordprocessingDrawing" xmlns:wp="http://schemas.openxmlformats.org/drawingml/2006/wordprocessingDrawing" xmlns:w10="urn:schemas-microsoft-com:office:word" xmlns:w="http://schemas.openxmlformats.org/wordprocessingml/2006/main" xmlns:w14="http://schemas.microsoft.com/office/word/2010/wordml" xmlns:wpg="http://schemas.microsoft.com/office/word/2010/wordprocessingGroup" xmlns:wpi="http://schemas.microsoft.com/office/word/2010/wordprocessingInk" xmlns:wne="http://schemas.microsoft.com/office/word/2006/wordml" xmlns:wps="http://schemas.microsoft.com/office/word/2010/wordprocessingShape" mc:Ignorable="w14 wp14">
+<w:document xmlns:wpc="http://schemas.microsoft.com/office/word/2010/wordprocessingCanvas" xmlns:mo="http://schemas.microsoft.com/office/mac/office/2008/main" xmlns:mc="http://schemas.openxmlformats.org/markup-compatibility/2006" xmlns:mv="urn:schemas-microsoft-com:mac:vml" xmlns:o="urn:schemas-microsoft-com:office:office" xmlns:r="http://schemas.openxmlformats.org/officeDocument/2006/relationships" xmlns:m="http://schemas.openxmlformats.org/officeDocument/2006/math" xmlns:v="urn:schemas-microsoft-com:vml" xmlns:wp14="http://schemas.microsoft.com/office/word/2010/wordprocessingDrawing" xmlns:wp="http://schemas.openxmlformats.org/drawingml/2006/wordprocessingDrawing" xmlns:w10="urn:schemas-microsoft-com:office:word" xmlns:w="http://schemas.openxmlformats.org/wordprocessingml/2006/main" xmlns:w14="http://schemas.microsoft.com/office/word/2010/wordml" xmlns:wpg="http://schemas.microsoft.com/office/word/2010/wordprocessingGroup" xmlns:wpi="http://schemas.microsoft.com/office/word/2010/wordprocessingInk" xmlns:wne="http://schemas.microsoft.com/office/word/2006/wordml" xmlns:wps="http://schemas.microsoft.com/office/word/2010/wordprocessingShape" mc:Ignorable="w14 wp14">
   <w:body>
     <w:p>
       <w:pPr>
-        <w:pStyle w:val="1"/>
+        <w:pStyle w:val="Heading1"/>
         <w:jc w:val="center"/>
         <w:rPr>
           <w:sz w:val="32"/>
@@ -43,7 +43,7 @@
     <w:p/>
     <w:p>
       <w:pPr>
-        <w:pStyle w:val="2"/>
+        <w:pStyle w:val="Heading2"/>
       </w:pPr>
       <w:r>
         <w:t>Problem statement</w:t>
@@ -69,28 +69,12 @@
           <w:sz w:val="24"/>
           <w:szCs w:val="24"/>
         </w:rPr>
-        <w:t>rite the assembly language function optimize() in the file “</w:t>
-      </w:r>
-      <w:proofErr w:type="spellStart"/>
-      <w:r>
-        <w:rPr>
-          <w:sz w:val="24"/>
-          <w:szCs w:val="24"/>
-        </w:rPr>
-        <w:t>optimize.s</w:t>
-      </w:r>
-      <w:proofErr w:type="spellEnd"/>
-      <w:r>
-        <w:rPr>
-          <w:sz w:val="24"/>
-          <w:szCs w:val="24"/>
-        </w:rPr>
-        <w:t>” to implement the gradient descent algorithm.</w:t>
-      </w:r>
-    </w:p>
-    <w:p>
-      <w:pPr>
-        <w:pStyle w:val="2"/>
+        <w:t>rite the assembly language function optimize() in the file “optimize.s” to implement the gradient descent algorithm.</w:t>
+      </w:r>
+    </w:p>
+    <w:p>
+      <w:pPr>
+        <w:pStyle w:val="Heading2"/>
       </w:pPr>
       <w:r>
         <w:t>Design methodology</w:t>
@@ -98,7 +82,7 @@
     </w:p>
     <w:p>
       <w:pPr>
-        <w:pStyle w:val="a6"/>
+        <w:pStyle w:val="ListParagraph"/>
         <w:numPr>
           <w:ilvl w:val="0"/>
           <w:numId w:val="1"/>
@@ -133,7 +117,7 @@
     </w:p>
     <w:p>
       <w:pPr>
-        <w:pStyle w:val="a6"/>
+        <w:pStyle w:val="ListParagraph"/>
         <w:spacing w:line="360" w:lineRule="auto"/>
         <w:rPr>
           <w:sz w:val="24"/>
@@ -171,7 +155,7 @@
     </w:p>
     <w:p>
       <w:pPr>
-        <w:pStyle w:val="a6"/>
+        <w:pStyle w:val="ListParagraph"/>
         <w:numPr>
           <w:ilvl w:val="0"/>
           <w:numId w:val="1"/>
@@ -187,35 +171,19 @@
           <w:sz w:val="24"/>
           <w:szCs w:val="24"/>
         </w:rPr>
-        <w:t>For a certain pair of a and b, the optimized solution (-b</w:t>
-      </w:r>
-      <w:proofErr w:type="gramStart"/>
+        <w:t xml:space="preserve">For a certain pair of a and b, the optimized solution (-b/(2a)) is not necessary an integer value. So if we </w:t>
+      </w:r>
       <w:r>
         <w:rPr>
           <w:sz w:val="24"/>
           <w:szCs w:val="24"/>
         </w:rPr>
-        <w:t>/(</w:t>
-      </w:r>
-      <w:proofErr w:type="gramEnd"/>
-      <w:r>
-        <w:rPr>
-          <w:sz w:val="24"/>
-          <w:szCs w:val="24"/>
-        </w:rPr>
-        <w:t xml:space="preserve">2a)) is not necessary an integer value. So if we </w:t>
-      </w:r>
-      <w:r>
-        <w:rPr>
-          <w:sz w:val="24"/>
-          <w:szCs w:val="24"/>
-        </w:rPr>
         <w:t>scale up the optimized value and then there is better chance for us to get close to the value. For example, when the optimized value is 0.75, the function in  assembly language can at best return 0 or 1; but if we scale 0.75 to be 75 and then we scale the result we get from assembly language back in C—we may get 74/100=0.74, which is more precise.</w:t>
       </w:r>
     </w:p>
     <w:p>
       <w:pPr>
-        <w:pStyle w:val="a6"/>
+        <w:pStyle w:val="ListParagraph"/>
         <w:numPr>
           <w:ilvl w:val="0"/>
           <w:numId w:val="1"/>
@@ -243,7 +211,7 @@
     </w:p>
     <w:p>
       <w:pPr>
-        <w:pStyle w:val="a6"/>
+        <w:pStyle w:val="ListParagraph"/>
         <w:spacing w:line="360" w:lineRule="auto"/>
         <w:rPr>
           <w:sz w:val="24"/>
@@ -253,7 +221,7 @@
     </w:p>
     <w:p>
       <w:pPr>
-        <w:pStyle w:val="a6"/>
+        <w:pStyle w:val="ListParagraph"/>
         <w:spacing w:line="360" w:lineRule="auto"/>
         <w:rPr>
           <w:sz w:val="24"/>
@@ -298,7 +266,7 @@
     </w:p>
     <w:p>
       <w:pPr>
-        <w:pStyle w:val="2"/>
+        <w:pStyle w:val="Heading2"/>
       </w:pPr>
       <w:r>
         <w:lastRenderedPageBreak/>
@@ -307,133 +275,39 @@
     </w:p>
     <w:p>
       <w:r>
-        <w:t xml:space="preserve">First of all, the function signature is altered to fit in the design of bonus part. And also since that the value of “c” does not influence the calculation at </w:t>
-      </w:r>
-      <w:proofErr w:type="gramStart"/>
-      <w:r>
-        <w:t>all,</w:t>
-      </w:r>
-      <w:proofErr w:type="gramEnd"/>
-      <w:r>
-        <w:t xml:space="preserve"> we decided to drop it in the function declaration.</w:t>
-      </w:r>
-    </w:p>
-    <w:p>
-      <w:pPr>
-        <w:rPr>
-          <w:color w:val="00B050"/>
-        </w:rPr>
-      </w:pPr>
-      <w:proofErr w:type="gramStart"/>
-      <w:r>
-        <w:rPr>
-          <w:color w:val="00B050"/>
-        </w:rPr>
-        <w:t>extern</w:t>
-      </w:r>
-      <w:proofErr w:type="gramEnd"/>
-      <w:r>
-        <w:rPr>
-          <w:color w:val="00B050"/>
-        </w:rPr>
+        <w:t xml:space="preserve">First of all, the function signature is altered to fit in the design of bonus part. And also </w:t>
+      </w:r>
+      <w:r>
         <w:t xml:space="preserve"> </w:t>
       </w:r>
-      <w:proofErr w:type="spellStart"/>
-      <w:r>
-        <w:rPr>
-          <w:color w:val="00B050"/>
-        </w:rPr>
-        <w:t>int</w:t>
-      </w:r>
-      <w:proofErr w:type="spellEnd"/>
-      <w:r>
-        <w:rPr>
-          <w:color w:val="00B050"/>
-        </w:rPr>
-        <w:t xml:space="preserve"> optimize(</w:t>
-      </w:r>
-      <w:proofErr w:type="spellStart"/>
-      <w:r>
-        <w:rPr>
-          <w:color w:val="00B050"/>
-        </w:rPr>
-        <w:t>int</w:t>
-      </w:r>
-      <w:proofErr w:type="spellEnd"/>
-      <w:r>
-        <w:rPr>
-          <w:color w:val="00B050"/>
-        </w:rPr>
-        <w:t xml:space="preserve"> xi, </w:t>
-      </w:r>
-      <w:proofErr w:type="spellStart"/>
-      <w:r>
-        <w:rPr>
-          <w:color w:val="00B050"/>
-        </w:rPr>
-        <w:t>int</w:t>
-      </w:r>
-      <w:proofErr w:type="spellEnd"/>
-      <w:r>
-        <w:rPr>
-          <w:color w:val="00B050"/>
-        </w:rPr>
-        <w:t xml:space="preserve"> a, </w:t>
-      </w:r>
-      <w:proofErr w:type="spellStart"/>
-      <w:r>
-        <w:rPr>
-          <w:color w:val="00B050"/>
-        </w:rPr>
-        <w:t>int</w:t>
-      </w:r>
-      <w:proofErr w:type="spellEnd"/>
-      <w:r>
-        <w:rPr>
-          <w:color w:val="00B050"/>
-        </w:rPr>
-        <w:t xml:space="preserve"> b, </w:t>
-      </w:r>
-      <w:proofErr w:type="spellStart"/>
-      <w:r>
-        <w:rPr>
-          <w:color w:val="00B050"/>
-        </w:rPr>
-        <w:t>int</w:t>
-      </w:r>
-      <w:proofErr w:type="spellEnd"/>
-      <w:r>
-        <w:rPr>
-          <w:color w:val="00B050"/>
-        </w:rPr>
-        <w:t xml:space="preserve">* </w:t>
-      </w:r>
-      <w:proofErr w:type="spellStart"/>
-      <w:r>
-        <w:rPr>
-          <w:color w:val="00B050"/>
-        </w:rPr>
-        <w:t>cnt</w:t>
-      </w:r>
-      <w:proofErr w:type="spellEnd"/>
-      <w:r>
-        <w:rPr>
-          <w:color w:val="00B050"/>
-        </w:rPr>
-        <w:t>);</w:t>
-      </w:r>
-    </w:p>
-    <w:p>
-      <w:r>
-        <w:t>So we are passing in the integer value of “xi” after scaling operation, the value of “a” and “b” and the address of “</w:t>
-      </w:r>
-      <w:proofErr w:type="spellStart"/>
-      <w:r>
-        <w:t>cnt</w:t>
-      </w:r>
-      <w:proofErr w:type="spellEnd"/>
-      <w:r>
-        <w:t>” which stands for count</w:t>
+      <w:r>
+        <w:t>we decided to drop it in the function declaration</w:t>
+      </w:r>
+      <w:r>
+        <w:t xml:space="preserve"> since</w:t>
+      </w:r>
+      <w:bookmarkStart w:id="0" w:name="_GoBack"/>
+      <w:bookmarkEnd w:id="0"/>
+      <w:r>
+        <w:t xml:space="preserve"> the value of “c” does not influence the calculation at all.</w:t>
+      </w:r>
+    </w:p>
+    <w:p>
+      <w:pPr>
+        <w:rPr>
+          <w:color w:val="00B050"/>
+        </w:rPr>
+      </w:pPr>
+      <w:r>
+        <w:rPr>
+          <w:color w:val="00B050"/>
+        </w:rPr>
+        <w:t>extern int optimize(int xi, int a, int b, int* cnt);</w:t>
+      </w:r>
+    </w:p>
+    <w:p>
+      <w:r>
+        <w:t>So we are passing in the integer value of “xi” after scaling operation, the value of “a” and “b” and the address of “cnt” which stands for count</w:t>
       </w:r>
       <w:r>
         <w:t>.</w:t>
@@ -445,229 +319,63 @@
           <w:color w:val="00B050"/>
         </w:rPr>
       </w:pPr>
-      <w:proofErr w:type="spellStart"/>
-      <w:proofErr w:type="gramStart"/>
-      <w:r>
-        <w:rPr>
-          <w:color w:val="00B050"/>
-        </w:rPr>
-        <w:t>const</w:t>
-      </w:r>
-      <w:proofErr w:type="spellEnd"/>
-      <w:proofErr w:type="gramEnd"/>
-      <w:r>
-        <w:rPr>
-          <w:color w:val="00B050"/>
-        </w:rPr>
-        <w:t xml:space="preserve"> </w:t>
-      </w:r>
-      <w:proofErr w:type="spellStart"/>
-      <w:r>
-        <w:rPr>
-          <w:color w:val="00B050"/>
-        </w:rPr>
-        <w:t>int</w:t>
-      </w:r>
-      <w:proofErr w:type="spellEnd"/>
-      <w:r>
-        <w:rPr>
-          <w:color w:val="00B050"/>
-        </w:rPr>
-        <w:t xml:space="preserve"> FACTOR = 100;</w:t>
-      </w:r>
-    </w:p>
-    <w:p>
-      <w:pPr>
-        <w:rPr>
-          <w:color w:val="00B050"/>
-        </w:rPr>
-      </w:pPr>
-      <w:proofErr w:type="spellStart"/>
-      <w:proofErr w:type="gramStart"/>
-      <w:r>
-        <w:rPr>
-          <w:color w:val="00B050"/>
-        </w:rPr>
-        <w:t>xsoli</w:t>
-      </w:r>
-      <w:proofErr w:type="spellEnd"/>
-      <w:proofErr w:type="gramEnd"/>
-      <w:r>
-        <w:rPr>
-          <w:color w:val="00B050"/>
-        </w:rPr>
-        <w:t xml:space="preserve"> = optimize((</w:t>
-      </w:r>
-      <w:proofErr w:type="spellStart"/>
-      <w:r>
-        <w:rPr>
-          <w:color w:val="00B050"/>
-        </w:rPr>
-        <w:t>int</w:t>
-      </w:r>
-      <w:proofErr w:type="spellEnd"/>
-      <w:r>
-        <w:rPr>
-          <w:color w:val="00B050"/>
-        </w:rPr>
-        <w:t xml:space="preserve">)(x </w:t>
-      </w:r>
-      <w:r>
-        <w:rPr>
-          <w:color w:val="00B050"/>
-        </w:rPr>
-        <w:t>* FACTOR),a,(b * FACTOR),&amp;</w:t>
-      </w:r>
-      <w:proofErr w:type="spellStart"/>
-      <w:r>
-        <w:rPr>
-          <w:color w:val="00B050"/>
-        </w:rPr>
-        <w:t>cnt</w:t>
-      </w:r>
-      <w:proofErr w:type="spellEnd"/>
-      <w:r>
-        <w:rPr>
-          <w:color w:val="00B050"/>
-        </w:rPr>
-        <w:t>);</w:t>
-      </w:r>
-    </w:p>
-    <w:p>
-      <w:pPr>
-        <w:rPr>
-          <w:color w:val="00B050"/>
-        </w:rPr>
-      </w:pPr>
-      <w:proofErr w:type="spellStart"/>
-      <w:proofErr w:type="gramStart"/>
-      <w:r>
-        <w:rPr>
-          <w:color w:val="00B050"/>
-        </w:rPr>
-        <w:t>xsol</w:t>
-      </w:r>
-      <w:proofErr w:type="spellEnd"/>
-      <w:proofErr w:type="gramEnd"/>
-      <w:r>
-        <w:rPr>
-          <w:color w:val="00B050"/>
-        </w:rPr>
-        <w:t xml:space="preserve"> = </w:t>
-      </w:r>
-      <w:proofErr w:type="spellStart"/>
-      <w:r>
-        <w:rPr>
-          <w:color w:val="00B050"/>
-        </w:rPr>
-        <w:t>xsoli</w:t>
-      </w:r>
-      <w:proofErr w:type="spellEnd"/>
-      <w:r>
-        <w:rPr>
-          <w:color w:val="00B050"/>
-        </w:rPr>
-        <w:t>;</w:t>
-      </w:r>
-    </w:p>
-    <w:p>
-      <w:pPr>
-        <w:rPr>
-          <w:color w:val="00B050"/>
-        </w:rPr>
-      </w:pPr>
-      <w:proofErr w:type="spellStart"/>
-      <w:proofErr w:type="gramStart"/>
-      <w:r>
-        <w:rPr>
-          <w:color w:val="00B050"/>
-        </w:rPr>
-        <w:t>printf</w:t>
-      </w:r>
-      <w:proofErr w:type="spellEnd"/>
-      <w:r>
-        <w:rPr>
-          <w:color w:val="00B050"/>
-        </w:rPr>
-        <w:t>(</w:t>
-      </w:r>
-      <w:proofErr w:type="gramEnd"/>
-      <w:r>
-        <w:rPr>
-          <w:color w:val="00B050"/>
-        </w:rPr>
-        <w:t>"</w:t>
-      </w:r>
-      <w:proofErr w:type="spellStart"/>
-      <w:r>
-        <w:rPr>
-          <w:color w:val="00B050"/>
-        </w:rPr>
-        <w:t>xsol</w:t>
-      </w:r>
-      <w:proofErr w:type="spellEnd"/>
-      <w:r>
-        <w:rPr>
-          <w:color w:val="00B050"/>
-        </w:rPr>
-        <w:t xml:space="preserve"> : %f \n",(float)</w:t>
-      </w:r>
-      <w:proofErr w:type="spellStart"/>
-      <w:r>
-        <w:rPr>
-          <w:color w:val="00B050"/>
-        </w:rPr>
-        <w:t>xsol</w:t>
-      </w:r>
-      <w:proofErr w:type="spellEnd"/>
-      <w:r>
-        <w:rPr>
-          <w:color w:val="00B050"/>
-        </w:rPr>
-        <w:t>/100);</w:t>
-      </w:r>
-    </w:p>
-    <w:p>
-      <w:pPr>
-        <w:rPr>
-          <w:color w:val="00B050"/>
-        </w:rPr>
-      </w:pPr>
-      <w:proofErr w:type="spellStart"/>
-      <w:proofErr w:type="gramStart"/>
-      <w:r>
-        <w:rPr>
-          <w:color w:val="00B050"/>
-        </w:rPr>
-        <w:t>printf</w:t>
-      </w:r>
-      <w:proofErr w:type="spellEnd"/>
-      <w:r>
-        <w:rPr>
-          <w:color w:val="00B050"/>
-        </w:rPr>
-        <w:t>(</w:t>
-      </w:r>
-      <w:proofErr w:type="gramEnd"/>
-      <w:r>
-        <w:rPr>
-          <w:color w:val="00B050"/>
-        </w:rPr>
-        <w:t xml:space="preserve">"number of iterations: %d\n", </w:t>
-      </w:r>
-      <w:proofErr w:type="spellStart"/>
-      <w:r>
-        <w:rPr>
-          <w:color w:val="00B050"/>
-        </w:rPr>
-        <w:t>cnt</w:t>
-      </w:r>
-      <w:proofErr w:type="spellEnd"/>
-      <w:r>
-        <w:rPr>
-          <w:color w:val="00B050"/>
-        </w:rPr>
-        <w:t>);</w:t>
+      <w:r>
+        <w:rPr>
+          <w:color w:val="00B050"/>
+        </w:rPr>
+        <w:t>const int FACTOR = 100;</w:t>
+      </w:r>
+    </w:p>
+    <w:p>
+      <w:pPr>
+        <w:rPr>
+          <w:color w:val="00B050"/>
+        </w:rPr>
+      </w:pPr>
+      <w:r>
+        <w:rPr>
+          <w:color w:val="00B050"/>
+        </w:rPr>
+        <w:t>xsoli = optimize((int)(x * FACTOR),a,(b * FACTOR),&amp;cnt);</w:t>
+      </w:r>
+    </w:p>
+    <w:p>
+      <w:pPr>
+        <w:rPr>
+          <w:color w:val="00B050"/>
+        </w:rPr>
+      </w:pPr>
+      <w:r>
+        <w:rPr>
+          <w:color w:val="00B050"/>
+        </w:rPr>
+        <w:t>xsol = xsoli;</w:t>
+      </w:r>
+    </w:p>
+    <w:p>
+      <w:pPr>
+        <w:rPr>
+          <w:color w:val="00B050"/>
+        </w:rPr>
+      </w:pPr>
+      <w:r>
+        <w:rPr>
+          <w:color w:val="00B050"/>
+        </w:rPr>
+        <w:t>printf("xsol : %f \n",(float)xsol/100);</w:t>
+      </w:r>
+    </w:p>
+    <w:p>
+      <w:pPr>
+        <w:rPr>
+          <w:color w:val="00B050"/>
+        </w:rPr>
+      </w:pPr>
+      <w:r>
+        <w:rPr>
+          <w:color w:val="00B050"/>
+        </w:rPr>
+        <w:t>printf("number of iterations: %d\n", cnt);</w:t>
       </w:r>
     </w:p>
     <w:p>
@@ -698,164 +406,72 @@
         <w:rPr>
           <w:color w:val="0070C0"/>
         </w:rPr>
-        <w:t xml:space="preserve">@ </w:t>
-      </w:r>
-      <w:proofErr w:type="gramStart"/>
-      <w:r>
-        <w:rPr>
-          <w:color w:val="0070C0"/>
-        </w:rPr>
-        <w:t>x</w:t>
-      </w:r>
-      <w:proofErr w:type="gramEnd"/>
-      <w:r>
-        <w:rPr>
-          <w:color w:val="0070C0"/>
-        </w:rPr>
-        <w:t xml:space="preserve"> is a guess value where we start to calculate the optimization answer, and it's kept updating</w:t>
-      </w:r>
-    </w:p>
-    <w:p>
-      <w:pPr>
-        <w:rPr>
-          <w:color w:val="0070C0"/>
-        </w:rPr>
-      </w:pPr>
-      <w:r>
-        <w:rPr>
-          <w:color w:val="0070C0"/>
-        </w:rPr>
-        <w:t xml:space="preserve">@ </w:t>
-      </w:r>
-      <w:proofErr w:type="gramStart"/>
-      <w:r>
-        <w:rPr>
-          <w:color w:val="0070C0"/>
-        </w:rPr>
-        <w:t>during</w:t>
-      </w:r>
-      <w:proofErr w:type="gramEnd"/>
-      <w:r>
-        <w:rPr>
-          <w:color w:val="0070C0"/>
-        </w:rPr>
-        <w:t xml:space="preserve"> the whole process. When the function returns x, it will hold the position where there is</w:t>
-      </w:r>
-    </w:p>
-    <w:p>
-      <w:pPr>
-        <w:rPr>
-          <w:color w:val="0070C0"/>
-        </w:rPr>
-      </w:pPr>
-      <w:r>
-        <w:rPr>
-          <w:color w:val="0070C0"/>
-        </w:rPr>
-        <w:t xml:space="preserve">@ </w:t>
-      </w:r>
-      <w:proofErr w:type="gramStart"/>
-      <w:r>
-        <w:rPr>
-          <w:color w:val="0070C0"/>
-        </w:rPr>
-        <w:t>an</w:t>
-      </w:r>
-      <w:proofErr w:type="gramEnd"/>
-      <w:r>
-        <w:rPr>
-          <w:color w:val="0070C0"/>
-        </w:rPr>
-        <w:t xml:space="preserve"> optimization answer.</w:t>
-      </w:r>
-    </w:p>
-    <w:p>
-      <w:pPr>
-        <w:rPr>
-          <w:color w:val="0070C0"/>
-        </w:rPr>
-      </w:pPr>
-      <w:r>
-        <w:rPr>
-          <w:color w:val="0070C0"/>
-        </w:rPr>
-        <w:t xml:space="preserve">@ </w:t>
-      </w:r>
-      <w:proofErr w:type="gramStart"/>
-      <w:r>
-        <w:rPr>
-          <w:color w:val="0070C0"/>
-        </w:rPr>
-        <w:t>a</w:t>
-      </w:r>
-      <w:proofErr w:type="gramEnd"/>
-      <w:r>
-        <w:rPr>
-          <w:color w:val="0070C0"/>
-        </w:rPr>
-        <w:t xml:space="preserve"> and b is coefficients for quadratic equation (ax^2 + </w:t>
-      </w:r>
-      <w:proofErr w:type="spellStart"/>
-      <w:r>
-        <w:rPr>
-          <w:color w:val="0070C0"/>
-        </w:rPr>
-        <w:t>bx</w:t>
-      </w:r>
-      <w:proofErr w:type="spellEnd"/>
-      <w:r>
-        <w:rPr>
-          <w:color w:val="0070C0"/>
-        </w:rPr>
-        <w:t xml:space="preserve"> + c).</w:t>
-      </w:r>
-    </w:p>
-    <w:p>
-      <w:pPr>
-        <w:rPr>
-          <w:color w:val="0070C0"/>
-        </w:rPr>
-      </w:pPr>
-      <w:r>
-        <w:rPr>
-          <w:color w:val="0070C0"/>
-        </w:rPr>
-        <w:t xml:space="preserve">@ </w:t>
-      </w:r>
-      <w:proofErr w:type="gramStart"/>
-      <w:r>
-        <w:rPr>
-          <w:color w:val="0070C0"/>
-        </w:rPr>
-        <w:t>address</w:t>
-      </w:r>
-      <w:proofErr w:type="gramEnd"/>
-      <w:r>
-        <w:rPr>
-          <w:color w:val="0070C0"/>
-        </w:rPr>
-        <w:t xml:space="preserve"> of counter allows us to modify its value.</w:t>
-      </w:r>
-    </w:p>
-    <w:p>
-      <w:pPr>
-        <w:rPr>
-          <w:color w:val="00B050"/>
-        </w:rPr>
-      </w:pPr>
-      <w:proofErr w:type="gramStart"/>
-      <w:r>
-        <w:rPr>
-          <w:color w:val="00B050"/>
-        </w:rPr>
-        <w:t>optimize</w:t>
-      </w:r>
-      <w:proofErr w:type="gramEnd"/>
-      <w:r>
-        <w:rPr>
-          <w:color w:val="00B050"/>
-        </w:rPr>
-        <w:t>:</w:t>
+        <w:t>@ x is a guess value where we start to calculate the optimization answer, and it's kept updating</w:t>
+      </w:r>
+    </w:p>
+    <w:p>
+      <w:pPr>
+        <w:rPr>
+          <w:color w:val="0070C0"/>
+        </w:rPr>
+      </w:pPr>
+      <w:r>
+        <w:rPr>
+          <w:color w:val="0070C0"/>
+        </w:rPr>
+        <w:t>@ during the whole process. When the function returns x, it will hold the position where there is</w:t>
+      </w:r>
+    </w:p>
+    <w:p>
+      <w:pPr>
+        <w:rPr>
+          <w:color w:val="0070C0"/>
+        </w:rPr>
+      </w:pPr>
+      <w:r>
+        <w:rPr>
+          <w:color w:val="0070C0"/>
+        </w:rPr>
+        <w:t>@ an optimization answer.</w:t>
+      </w:r>
+    </w:p>
+    <w:p>
+      <w:pPr>
+        <w:rPr>
+          <w:color w:val="0070C0"/>
+        </w:rPr>
+      </w:pPr>
+      <w:r>
+        <w:rPr>
+          <w:color w:val="0070C0"/>
+        </w:rPr>
+        <w:t>@ a and b is coefficients for quadratic equation (ax^2 + bx + c).</w:t>
+      </w:r>
+    </w:p>
+    <w:p>
+      <w:pPr>
+        <w:rPr>
+          <w:color w:val="0070C0"/>
+        </w:rPr>
+      </w:pPr>
+      <w:r>
+        <w:rPr>
+          <w:color w:val="0070C0"/>
+        </w:rPr>
+        <w:t>@ address of counter allows us to modify its value.</w:t>
+      </w:r>
+    </w:p>
+    <w:p>
+      <w:pPr>
+        <w:rPr>
+          <w:color w:val="00B050"/>
+        </w:rPr>
+      </w:pPr>
+      <w:r>
+        <w:rPr>
+          <w:color w:val="00B050"/>
+        </w:rPr>
+        <w:t>optimize:</w:t>
       </w:r>
     </w:p>
     <w:p>
@@ -907,71 +523,21 @@
         <w:rPr>
           <w:color w:val="0070C0"/>
         </w:rPr>
-        <w:t xml:space="preserve">@ R3 = </w:t>
-      </w:r>
-      <w:proofErr w:type="spellStart"/>
-      <w:r>
-        <w:rPr>
-          <w:color w:val="0070C0"/>
-        </w:rPr>
-        <w:t>addr</w:t>
-      </w:r>
-      <w:proofErr w:type="spellEnd"/>
-      <w:r>
-        <w:rPr>
-          <w:color w:val="0070C0"/>
-        </w:rPr>
-        <w:t xml:space="preserve"> of </w:t>
-      </w:r>
-      <w:proofErr w:type="spellStart"/>
-      <w:r>
-        <w:rPr>
-          <w:color w:val="0070C0"/>
-        </w:rPr>
-        <w:t>cnt</w:t>
-      </w:r>
-      <w:proofErr w:type="spellEnd"/>
-      <w:r>
-        <w:rPr>
-          <w:color w:val="0070C0"/>
-        </w:rPr>
-        <w:t>, we access counter's address to modify its value</w:t>
-      </w:r>
-    </w:p>
-    <w:p>
-      <w:pPr>
-        <w:rPr>
-          <w:color w:val="0070C0"/>
-        </w:rPr>
-      </w:pPr>
-      <w:r>
-        <w:rPr>
-          <w:color w:val="0070C0"/>
-        </w:rPr>
-        <w:t xml:space="preserve">@ Initialize, </w:t>
-      </w:r>
-      <w:proofErr w:type="spellStart"/>
-      <w:r>
-        <w:rPr>
-          <w:color w:val="0070C0"/>
-        </w:rPr>
-        <w:t>eg</w:t>
-      </w:r>
-      <w:proofErr w:type="spellEnd"/>
-      <w:r>
-        <w:rPr>
-          <w:color w:val="0070C0"/>
-        </w:rPr>
-        <w:t xml:space="preserve"> push registers, LDR </w:t>
-      </w:r>
-      <w:proofErr w:type="spellStart"/>
-      <w:r>
-        <w:rPr>
-          <w:color w:val="0070C0"/>
-        </w:rPr>
-        <w:t>etc</w:t>
-      </w:r>
-      <w:proofErr w:type="spellEnd"/>
+        <w:t>@ R3 = addr of cnt, we access counter's address to modify its value</w:t>
+      </w:r>
+    </w:p>
+    <w:p>
+      <w:pPr>
+        <w:rPr>
+          <w:color w:val="0070C0"/>
+        </w:rPr>
+      </w:pPr>
+      <w:r>
+        <w:rPr>
+          <w:color w:val="0070C0"/>
+        </w:rPr>
+        <w:t>@ Initialize, eg push registers, LDR etc</w:t>
+      </w:r>
     </w:p>
     <w:p>
       <w:pPr>
@@ -1016,21 +582,7 @@
         <w:rPr>
           <w:color w:val="0070C0"/>
         </w:rPr>
-        <w:t xml:space="preserve">@ load </w:t>
-      </w:r>
-      <w:proofErr w:type="spellStart"/>
-      <w:r>
-        <w:rPr>
-          <w:color w:val="0070C0"/>
-        </w:rPr>
-        <w:t>cnt's</w:t>
-      </w:r>
-      <w:proofErr w:type="spellEnd"/>
-      <w:r>
-        <w:rPr>
-          <w:color w:val="0070C0"/>
-        </w:rPr>
-        <w:t xml:space="preserve"> value into R4</w:t>
+        <w:t>@ load cnt's value into R4</w:t>
       </w:r>
     </w:p>
     <w:p>
@@ -1060,41 +612,25 @@
           <w:color w:val="00B050"/>
         </w:rPr>
       </w:pPr>
-      <w:proofErr w:type="gramStart"/>
-      <w:r>
-        <w:rPr>
-          <w:color w:val="00B050"/>
-        </w:rPr>
-        <w:t>loop</w:t>
-      </w:r>
-      <w:proofErr w:type="gramEnd"/>
-      <w:r>
-        <w:rPr>
-          <w:color w:val="00B050"/>
-        </w:rPr>
-        <w:t>:</w:t>
-      </w:r>
-    </w:p>
-    <w:p>
-      <w:pPr>
-        <w:rPr>
-          <w:color w:val="0070C0"/>
-        </w:rPr>
-      </w:pPr>
-      <w:r>
-        <w:rPr>
-          <w:color w:val="0070C0"/>
-        </w:rPr>
-        <w:t xml:space="preserve">@ Increment counter by </w:t>
-      </w:r>
-      <w:proofErr w:type="gramStart"/>
-      <w:r>
-        <w:rPr>
-          <w:color w:val="0070C0"/>
-        </w:rPr>
-        <w:t>One</w:t>
-      </w:r>
-      <w:proofErr w:type="gramEnd"/>
+      <w:r>
+        <w:rPr>
+          <w:color w:val="00B050"/>
+        </w:rPr>
+        <w:t>loop:</w:t>
+      </w:r>
+    </w:p>
+    <w:p>
+      <w:pPr>
+        <w:rPr>
+          <w:color w:val="0070C0"/>
+        </w:rPr>
+      </w:pPr>
+      <w:r>
+        <w:rPr>
+          <w:color w:val="0070C0"/>
+        </w:rPr>
+        <w:t>@ Increment counter by One</w:t>
+      </w:r>
     </w:p>
     <w:p>
       <w:pPr>
@@ -1126,21 +662,7 @@
         <w:rPr>
           <w:color w:val="0070C0"/>
         </w:rPr>
-        <w:t xml:space="preserve">@ Calculating </w:t>
-      </w:r>
-      <w:proofErr w:type="gramStart"/>
-      <w:r>
-        <w:rPr>
-          <w:color w:val="0070C0"/>
-        </w:rPr>
-        <w:t>d(</w:t>
-      </w:r>
-      <w:proofErr w:type="gramEnd"/>
-      <w:r>
-        <w:rPr>
-          <w:color w:val="0070C0"/>
-        </w:rPr>
-        <w:t>f) = 2 * a * x + 100 * b</w:t>
+        <w:t>@ Calculating d(f) = 2 * a * x + 100 * b</w:t>
       </w:r>
     </w:p>
     <w:p>
@@ -1206,21 +728,7 @@
         <w:rPr>
           <w:color w:val="0070C0"/>
         </w:rPr>
-        <w:t xml:space="preserve">@ R6 += R2, which is R6 = </w:t>
-      </w:r>
-      <w:proofErr w:type="gramStart"/>
-      <w:r>
-        <w:rPr>
-          <w:color w:val="0070C0"/>
-        </w:rPr>
-        <w:t>d(</w:t>
-      </w:r>
-      <w:proofErr w:type="gramEnd"/>
-      <w:r>
-        <w:rPr>
-          <w:color w:val="0070C0"/>
-        </w:rPr>
-        <w:t>f) = 2 * a * x + 100 * b</w:t>
+        <w:t>@ R6 += R2, which is R6 = d(f) = 2 * a * x + 100 * b</w:t>
       </w:r>
     </w:p>
     <w:p>
@@ -1240,48 +748,20 @@
         <w:rPr>
           <w:color w:val="0070C0"/>
         </w:rPr>
-        <w:t xml:space="preserve">@ R6 /= R5, which is </w:t>
-      </w:r>
-      <w:proofErr w:type="gramStart"/>
-      <w:r>
-        <w:rPr>
-          <w:color w:val="0070C0"/>
-        </w:rPr>
-        <w:t>d(</w:t>
-      </w:r>
-      <w:proofErr w:type="gramEnd"/>
-      <w:r>
-        <w:rPr>
-          <w:color w:val="0070C0"/>
-        </w:rPr>
-        <w:t>f) * lambda</w:t>
-      </w:r>
-    </w:p>
-    <w:p>
-      <w:pPr>
-        <w:rPr>
-          <w:color w:val="0070C0"/>
-        </w:rPr>
-      </w:pPr>
-      <w:r>
-        <w:rPr>
-          <w:color w:val="0070C0"/>
-        </w:rPr>
-        <w:t xml:space="preserve">@ Comparing </w:t>
-      </w:r>
-      <w:proofErr w:type="gramStart"/>
-      <w:r>
-        <w:rPr>
-          <w:color w:val="0070C0"/>
-        </w:rPr>
-        <w:t>d(</w:t>
-      </w:r>
-      <w:proofErr w:type="gramEnd"/>
-      <w:r>
-        <w:rPr>
-          <w:color w:val="0070C0"/>
-        </w:rPr>
-        <w:t>f) with Zero, if so, go to DONE</w:t>
+        <w:t>@ R6 /= R5, which is d(f) * lambda</w:t>
+      </w:r>
+    </w:p>
+    <w:p>
+      <w:pPr>
+        <w:rPr>
+          <w:color w:val="0070C0"/>
+        </w:rPr>
+      </w:pPr>
+      <w:r>
+        <w:rPr>
+          <w:color w:val="0070C0"/>
+        </w:rPr>
+        <w:t>@ Comparing d(f) with Zero, if so, go to DONE</w:t>
       </w:r>
     </w:p>
     <w:p>
@@ -1354,42 +834,20 @@
         <w:rPr>
           <w:color w:val="0070C0"/>
         </w:rPr>
-        <w:t xml:space="preserve">@ else R0 -= R6, which is R0 = x` </w:t>
-      </w:r>
-      <w:proofErr w:type="gramStart"/>
-      <w:r>
-        <w:rPr>
-          <w:color w:val="0070C0"/>
-        </w:rPr>
-        <w:t>=  x</w:t>
-      </w:r>
-      <w:proofErr w:type="gramEnd"/>
-      <w:r>
-        <w:rPr>
-          <w:color w:val="0070C0"/>
-        </w:rPr>
-        <w:t xml:space="preserve"> - d(f) * lambda</w:t>
-      </w:r>
-    </w:p>
-    <w:p>
-      <w:pPr>
-        <w:rPr>
-          <w:color w:val="00B050"/>
-        </w:rPr>
-      </w:pPr>
-      <w:proofErr w:type="gramStart"/>
-      <w:r>
-        <w:rPr>
-          <w:color w:val="00B050"/>
-        </w:rPr>
-        <w:t>b</w:t>
-      </w:r>
-      <w:proofErr w:type="gramEnd"/>
-      <w:r>
-        <w:rPr>
-          <w:color w:val="00B050"/>
-        </w:rPr>
-        <w:t xml:space="preserve"> loop                  </w:t>
+        <w:t>@ else R0 -= R6, which is R0 = x` =  x - d(f) * lambda</w:t>
+      </w:r>
+    </w:p>
+    <w:p>
+      <w:pPr>
+        <w:rPr>
+          <w:color w:val="00B050"/>
+        </w:rPr>
+      </w:pPr>
+      <w:r>
+        <w:rPr>
+          <w:color w:val="00B050"/>
+        </w:rPr>
+        <w:t xml:space="preserve">b loop                  </w:t>
       </w:r>
       <w:r>
         <w:rPr>
@@ -1428,21 +886,7 @@
         <w:rPr>
           <w:color w:val="0070C0"/>
         </w:rPr>
-        <w:t xml:space="preserve">@ Preparing to exit, </w:t>
-      </w:r>
-      <w:proofErr w:type="spellStart"/>
-      <w:r>
-        <w:rPr>
-          <w:color w:val="0070C0"/>
-        </w:rPr>
-        <w:t>eg</w:t>
-      </w:r>
-      <w:proofErr w:type="spellEnd"/>
-      <w:r>
-        <w:rPr>
-          <w:color w:val="0070C0"/>
-        </w:rPr>
-        <w:t xml:space="preserve"> STR, restore registers</w:t>
+        <w:t>@ Preparing to exit, eg STR, restore registers</w:t>
       </w:r>
     </w:p>
     <w:p>
@@ -1462,21 +906,7 @@
         <w:rPr>
           <w:color w:val="0070C0"/>
         </w:rPr>
-        <w:t>@ store R4 back to R3's address, which is *</w:t>
-      </w:r>
-      <w:proofErr w:type="spellStart"/>
-      <w:r>
-        <w:rPr>
-          <w:color w:val="0070C0"/>
-        </w:rPr>
-        <w:t>cnt</w:t>
-      </w:r>
-      <w:proofErr w:type="spellEnd"/>
-      <w:r>
-        <w:rPr>
-          <w:color w:val="0070C0"/>
-        </w:rPr>
-        <w:t xml:space="preserve"> = R4</w:t>
+        <w:t>@ store R4 back to R3's address, which is *cnt = R4</w:t>
       </w:r>
     </w:p>
     <w:p>
@@ -1516,14 +946,7 @@
         <w:rPr>
           <w:color w:val="0070C0"/>
         </w:rPr>
-        <w:t xml:space="preserve">@ return R0, AKA </w:t>
-      </w:r>
-      <w:proofErr w:type="spellStart"/>
-      <w:r>
-        <w:rPr>
-          <w:color w:val="0070C0"/>
-        </w:rPr>
-        <w:t>x</w:t>
+        <w:t>@ return R0, AKA x</w:t>
       </w:r>
       <w:r>
         <w:rPr>
@@ -1531,7 +954,6 @@
         </w:rPr>
         <w:t>soli</w:t>
       </w:r>
-      <w:proofErr w:type="spellEnd"/>
     </w:p>
     <w:p>
       <w:r>
@@ -1540,7 +962,7 @@
     </w:p>
     <w:p>
       <w:pPr>
-        <w:pStyle w:val="2"/>
+        <w:pStyle w:val="Heading2"/>
       </w:pPr>
       <w:r>
         <w:t>Result and discussion</w:t>
@@ -1548,7 +970,7 @@
     </w:p>
     <w:p>
       <w:pPr>
-        <w:pStyle w:val="a6"/>
+        <w:pStyle w:val="ListParagraph"/>
         <w:numPr>
           <w:ilvl w:val="0"/>
           <w:numId w:val="2"/>
@@ -1560,7 +982,7 @@
     </w:p>
     <w:p>
       <w:pPr>
-        <w:pStyle w:val="a6"/>
+        <w:pStyle w:val="ListParagraph"/>
         <w:numPr>
           <w:ilvl w:val="0"/>
           <w:numId w:val="2"/>
@@ -1588,7 +1010,7 @@
     </w:p>
     <w:p>
       <w:pPr>
-        <w:pStyle w:val="a6"/>
+        <w:pStyle w:val="ListParagraph"/>
         <w:numPr>
           <w:ilvl w:val="0"/>
           <w:numId w:val="2"/>
@@ -1600,18 +1022,353 @@
       <w:r>
         <w:t>For “a”&gt;0,“b”&lt;0, lambda &lt; 1/a.</w:t>
       </w:r>
-      <w:bookmarkStart w:id="0" w:name="_GoBack"/>
-      <w:bookmarkEnd w:id="0"/>
-    </w:p>
-    <w:p>
-      <w:pPr>
-        <w:pStyle w:val="2"/>
+    </w:p>
+    <w:p>
+      <w:pPr>
+        <w:pStyle w:val="Heading2"/>
       </w:pPr>
       <w:r>
         <w:t>Appendix</w:t>
       </w:r>
     </w:p>
-    <w:p/>
+    <w:p>
+      <w:r>
+        <w:t>Student 1: Xie Kai (A0102016)</w:t>
+      </w:r>
+    </w:p>
+    <w:p>
+      <w:r>
+        <w:t>Student 2: Gu Junchao (A0105750)</w:t>
+      </w:r>
+    </w:p>
+    <w:p>
+      <w:pPr>
+        <w:pStyle w:val="ListParagraph"/>
+        <w:numPr>
+          <w:ilvl w:val="0"/>
+          <w:numId w:val="3"/>
+        </w:numPr>
+      </w:pPr>
+      <w:r>
+        <w:t>Joint Work in algorithm development, programming and report writing (briefly list a few specific aspects):</w:t>
+      </w:r>
+    </w:p>
+    <w:p>
+      <w:pPr>
+        <w:pStyle w:val="ListParagraph"/>
+      </w:pPr>
+      <w:r>
+        <w:t>Algorithm development</w:t>
+      </w:r>
+    </w:p>
+    <w:p>
+      <w:pPr>
+        <w:pStyle w:val="ListParagraph"/>
+        <w:widowControl w:val="0"/>
+        <w:numPr>
+          <w:ilvl w:val="0"/>
+          <w:numId w:val="3"/>
+        </w:numPr>
+        <w:autoSpaceDE w:val="0"/>
+        <w:autoSpaceDN w:val="0"/>
+        <w:adjustRightInd w:val="0"/>
+        <w:spacing w:after="240" w:line="240" w:lineRule="auto"/>
+        <w:rPr>
+          <w:rFonts w:cs="Times"/>
+        </w:rPr>
+      </w:pPr>
+      <w:r>
+        <w:rPr>
+          <w:rFonts w:cs="Arial"/>
+        </w:rPr>
+        <w:t>Student 1’s Work in algorithm development, programming and report writing (briefly list a few specific aspects):</w:t>
+      </w:r>
+    </w:p>
+    <w:p>
+      <w:pPr>
+        <w:pStyle w:val="ListParagraph"/>
+        <w:widowControl w:val="0"/>
+        <w:autoSpaceDE w:val="0"/>
+        <w:autoSpaceDN w:val="0"/>
+        <w:adjustRightInd w:val="0"/>
+        <w:spacing w:after="240" w:line="240" w:lineRule="auto"/>
+        <w:rPr>
+          <w:rFonts w:cs="Times"/>
+        </w:rPr>
+      </w:pPr>
+      <w:r>
+        <w:rPr>
+          <w:rFonts w:cs="Arial"/>
+        </w:rPr>
+        <w:t>Implementation, report editing,</w:t>
+      </w:r>
+    </w:p>
+    <w:p>
+      <w:pPr>
+        <w:pStyle w:val="ListParagraph"/>
+        <w:widowControl w:val="0"/>
+        <w:numPr>
+          <w:ilvl w:val="0"/>
+          <w:numId w:val="3"/>
+        </w:numPr>
+        <w:autoSpaceDE w:val="0"/>
+        <w:autoSpaceDN w:val="0"/>
+        <w:adjustRightInd w:val="0"/>
+        <w:spacing w:after="240" w:line="240" w:lineRule="auto"/>
+        <w:rPr>
+          <w:rFonts w:cs="Times"/>
+        </w:rPr>
+      </w:pPr>
+      <w:r>
+        <w:rPr>
+          <w:rFonts w:cs="Arial"/>
+        </w:rPr>
+        <w:t>Student 2’s Work in algorithm development, programming and report writing (briefly list a few specific aspects):</w:t>
+      </w:r>
+    </w:p>
+    <w:p>
+      <w:pPr>
+        <w:pStyle w:val="ListParagraph"/>
+        <w:widowControl w:val="0"/>
+        <w:autoSpaceDE w:val="0"/>
+        <w:autoSpaceDN w:val="0"/>
+        <w:adjustRightInd w:val="0"/>
+        <w:spacing w:after="240" w:line="240" w:lineRule="auto"/>
+        <w:rPr>
+          <w:rFonts w:cs="Arial"/>
+        </w:rPr>
+      </w:pPr>
+      <w:r>
+        <w:rPr>
+          <w:rFonts w:cs="Arial"/>
+        </w:rPr>
+        <w:t>Suggestions on implementation, report writing.</w:t>
+      </w:r>
+    </w:p>
+    <w:p>
+      <w:pPr>
+        <w:widowControl w:val="0"/>
+        <w:autoSpaceDE w:val="0"/>
+        <w:autoSpaceDN w:val="0"/>
+        <w:adjustRightInd w:val="0"/>
+        <w:spacing w:after="240" w:line="240" w:lineRule="auto"/>
+        <w:rPr>
+          <w:rFonts w:cs="Times"/>
+        </w:rPr>
+      </w:pPr>
+    </w:p>
+    <w:p>
+      <w:pPr>
+        <w:widowControl w:val="0"/>
+        <w:autoSpaceDE w:val="0"/>
+        <w:autoSpaceDN w:val="0"/>
+        <w:adjustRightInd w:val="0"/>
+        <w:spacing w:after="240" w:line="240" w:lineRule="auto"/>
+        <w:rPr>
+          <w:rFonts w:cs="Times"/>
+        </w:rPr>
+      </w:pPr>
+    </w:p>
+    <w:p>
+      <w:pPr>
+        <w:widowControl w:val="0"/>
+        <w:autoSpaceDE w:val="0"/>
+        <w:autoSpaceDN w:val="0"/>
+        <w:adjustRightInd w:val="0"/>
+        <w:spacing w:after="240" w:line="240" w:lineRule="auto"/>
+        <w:rPr>
+          <w:rFonts w:cs="Times"/>
+        </w:rPr>
+      </w:pPr>
+    </w:p>
+    <w:p>
+      <w:pPr>
+        <w:widowControl w:val="0"/>
+        <w:autoSpaceDE w:val="0"/>
+        <w:autoSpaceDN w:val="0"/>
+        <w:adjustRightInd w:val="0"/>
+        <w:spacing w:after="240" w:line="240" w:lineRule="auto"/>
+        <w:rPr>
+          <w:rFonts w:cs="Times"/>
+        </w:rPr>
+      </w:pPr>
+    </w:p>
+    <w:p>
+      <w:pPr>
+        <w:widowControl w:val="0"/>
+        <w:autoSpaceDE w:val="0"/>
+        <w:autoSpaceDN w:val="0"/>
+        <w:adjustRightInd w:val="0"/>
+        <w:spacing w:after="240" w:line="240" w:lineRule="auto"/>
+        <w:rPr>
+          <w:rFonts w:cs="Times"/>
+        </w:rPr>
+      </w:pPr>
+    </w:p>
+    <w:p>
+      <w:pPr>
+        <w:widowControl w:val="0"/>
+        <w:autoSpaceDE w:val="0"/>
+        <w:autoSpaceDN w:val="0"/>
+        <w:adjustRightInd w:val="0"/>
+        <w:spacing w:after="240" w:line="240" w:lineRule="auto"/>
+        <w:rPr>
+          <w:rFonts w:cs="Times"/>
+        </w:rPr>
+      </w:pPr>
+    </w:p>
+    <w:p>
+      <w:pPr>
+        <w:widowControl w:val="0"/>
+        <w:autoSpaceDE w:val="0"/>
+        <w:autoSpaceDN w:val="0"/>
+        <w:adjustRightInd w:val="0"/>
+        <w:spacing w:after="240" w:line="240" w:lineRule="auto"/>
+        <w:rPr>
+          <w:rFonts w:cs="Times"/>
+        </w:rPr>
+      </w:pPr>
+    </w:p>
+    <w:p>
+      <w:pPr>
+        <w:widowControl w:val="0"/>
+        <w:autoSpaceDE w:val="0"/>
+        <w:autoSpaceDN w:val="0"/>
+        <w:adjustRightInd w:val="0"/>
+        <w:spacing w:after="240" w:line="240" w:lineRule="auto"/>
+        <w:rPr>
+          <w:rFonts w:cs="Times"/>
+        </w:rPr>
+      </w:pPr>
+    </w:p>
+    <w:p>
+      <w:pPr>
+        <w:widowControl w:val="0"/>
+        <w:autoSpaceDE w:val="0"/>
+        <w:autoSpaceDN w:val="0"/>
+        <w:adjustRightInd w:val="0"/>
+        <w:spacing w:after="240" w:line="240" w:lineRule="auto"/>
+        <w:rPr>
+          <w:rFonts w:cs="Times"/>
+        </w:rPr>
+      </w:pPr>
+    </w:p>
+    <w:p>
+      <w:pPr>
+        <w:widowControl w:val="0"/>
+        <w:autoSpaceDE w:val="0"/>
+        <w:autoSpaceDN w:val="0"/>
+        <w:adjustRightInd w:val="0"/>
+        <w:spacing w:after="240" w:line="240" w:lineRule="auto"/>
+        <w:rPr>
+          <w:rFonts w:cs="Times"/>
+        </w:rPr>
+      </w:pPr>
+    </w:p>
+    <w:p>
+      <w:pPr>
+        <w:widowControl w:val="0"/>
+        <w:autoSpaceDE w:val="0"/>
+        <w:autoSpaceDN w:val="0"/>
+        <w:adjustRightInd w:val="0"/>
+        <w:spacing w:after="240" w:line="240" w:lineRule="auto"/>
+        <w:rPr>
+          <w:rFonts w:cs="Times"/>
+        </w:rPr>
+      </w:pPr>
+    </w:p>
+    <w:p>
+      <w:pPr>
+        <w:widowControl w:val="0"/>
+        <w:autoSpaceDE w:val="0"/>
+        <w:autoSpaceDN w:val="0"/>
+        <w:adjustRightInd w:val="0"/>
+        <w:spacing w:after="240" w:line="240" w:lineRule="auto"/>
+        <w:rPr>
+          <w:rFonts w:cs="Times"/>
+        </w:rPr>
+      </w:pPr>
+    </w:p>
+    <w:p>
+      <w:pPr>
+        <w:widowControl w:val="0"/>
+        <w:autoSpaceDE w:val="0"/>
+        <w:autoSpaceDN w:val="0"/>
+        <w:adjustRightInd w:val="0"/>
+        <w:spacing w:after="240" w:line="240" w:lineRule="auto"/>
+        <w:rPr>
+          <w:rFonts w:cs="Times"/>
+        </w:rPr>
+      </w:pPr>
+    </w:p>
+    <w:p>
+      <w:pPr>
+        <w:widowControl w:val="0"/>
+        <w:autoSpaceDE w:val="0"/>
+        <w:autoSpaceDN w:val="0"/>
+        <w:adjustRightInd w:val="0"/>
+        <w:spacing w:after="240" w:line="240" w:lineRule="auto"/>
+        <w:rPr>
+          <w:rFonts w:cs="Times"/>
+          <w:sz w:val="28"/>
+          <w:szCs w:val="28"/>
+        </w:rPr>
+      </w:pPr>
+      <w:r>
+        <w:rPr>
+          <w:rFonts w:cs="Times"/>
+          <w:sz w:val="28"/>
+          <w:szCs w:val="28"/>
+        </w:rPr>
+        <w:t xml:space="preserve">                 </w:t>
+      </w:r>
+    </w:p>
+    <w:p>
+      <w:pPr>
+        <w:widowControl w:val="0"/>
+        <w:autoSpaceDE w:val="0"/>
+        <w:autoSpaceDN w:val="0"/>
+        <w:adjustRightInd w:val="0"/>
+        <w:spacing w:after="240" w:line="240" w:lineRule="auto"/>
+        <w:rPr>
+          <w:rFonts w:cs="Times"/>
+          <w:sz w:val="28"/>
+          <w:szCs w:val="28"/>
+        </w:rPr>
+      </w:pPr>
+      <w:r>
+        <w:rPr>
+          <w:rFonts w:cs="Times"/>
+          <w:sz w:val="28"/>
+          <w:szCs w:val="28"/>
+        </w:rPr>
+        <w:t xml:space="preserve">                      </w:t>
+      </w:r>
+      <w:r>
+        <w:rPr>
+          <w:rFonts w:cs="Times"/>
+          <w:sz w:val="28"/>
+          <w:szCs w:val="28"/>
+        </w:rPr>
+        <w:t>Sign:</w:t>
+      </w:r>
+      <w:r>
+        <w:rPr>
+          <w:rFonts w:cs="Times"/>
+          <w:sz w:val="28"/>
+          <w:szCs w:val="28"/>
+        </w:rPr>
+        <w:t xml:space="preserve">                                                                                </w:t>
+      </w:r>
+      <w:r>
+        <w:rPr>
+          <w:rFonts w:cs="Times"/>
+          <w:sz w:val="28"/>
+          <w:szCs w:val="28"/>
+        </w:rPr>
+        <w:t xml:space="preserve">Sign: </w:t>
+      </w:r>
+    </w:p>
     <w:sectPr>
       <w:headerReference w:type="default" r:id="rId8"/>
       <w:pgSz w:w="12240" w:h="15840"/>
@@ -1624,7 +1381,7 @@
 </file>
 
 <file path=word/endnotes.xml><?xml version="1.0" encoding="utf-8"?>
-<w:endnotes xmlns:wpc="http://schemas.microsoft.com/office/word/2010/wordprocessingCanvas" xmlns:mc="http://schemas.openxmlformats.org/markup-compatibility/2006" xmlns:o="urn:schemas-microsoft-com:office:office" xmlns:r="http://schemas.openxmlformats.org/officeDocument/2006/relationships" xmlns:m="http://schemas.openxmlformats.org/officeDocument/2006/math" xmlns:v="urn:schemas-microsoft-com:vml" xmlns:wp14="http://schemas.microsoft.com/office/word/2010/wordprocessingDrawing" xmlns:wp="http://schemas.openxmlformats.org/drawingml/2006/wordprocessingDrawing" xmlns:w10="urn:schemas-microsoft-com:office:word" xmlns:w="http://schemas.openxmlformats.org/wordprocessingml/2006/main" xmlns:w14="http://schemas.microsoft.com/office/word/2010/wordml" xmlns:wpg="http://schemas.microsoft.com/office/word/2010/wordprocessingGroup" xmlns:wpi="http://schemas.microsoft.com/office/word/2010/wordprocessingInk" xmlns:wne="http://schemas.microsoft.com/office/word/2006/wordml" xmlns:wps="http://schemas.microsoft.com/office/word/2010/wordprocessingShape" mc:Ignorable="w14 wp14">
+<w:endnotes xmlns:wpc="http://schemas.microsoft.com/office/word/2010/wordprocessingCanvas" xmlns:mo="http://schemas.microsoft.com/office/mac/office/2008/main" xmlns:mc="http://schemas.openxmlformats.org/markup-compatibility/2006" xmlns:mv="urn:schemas-microsoft-com:mac:vml" xmlns:o="urn:schemas-microsoft-com:office:office" xmlns:r="http://schemas.openxmlformats.org/officeDocument/2006/relationships" xmlns:m="http://schemas.openxmlformats.org/officeDocument/2006/math" xmlns:v="urn:schemas-microsoft-com:vml" xmlns:wp14="http://schemas.microsoft.com/office/word/2010/wordprocessingDrawing" xmlns:wp="http://schemas.openxmlformats.org/drawingml/2006/wordprocessingDrawing" xmlns:w10="urn:schemas-microsoft-com:office:word" xmlns:w="http://schemas.openxmlformats.org/wordprocessingml/2006/main" xmlns:w14="http://schemas.microsoft.com/office/word/2010/wordml" xmlns:wpg="http://schemas.microsoft.com/office/word/2010/wordprocessingGroup" xmlns:wpi="http://schemas.microsoft.com/office/word/2010/wordprocessingInk" xmlns:wne="http://schemas.microsoft.com/office/word/2006/wordml" xmlns:wps="http://schemas.microsoft.com/office/word/2010/wordprocessingShape" mc:Ignorable="w14 wp14">
   <w:endnote w:type="separator" w:id="-1">
     <w:p>
       <w:pPr>
@@ -1649,7 +1406,7 @@
 </file>
 
 <file path=word/footnotes.xml><?xml version="1.0" encoding="utf-8"?>
-<w:footnotes xmlns:wpc="http://schemas.microsoft.com/office/word/2010/wordprocessingCanvas" xmlns:mc="http://schemas.openxmlformats.org/markup-compatibility/2006" xmlns:o="urn:schemas-microsoft-com:office:office" xmlns:r="http://schemas.openxmlformats.org/officeDocument/2006/relationships" xmlns:m="http://schemas.openxmlformats.org/officeDocument/2006/math" xmlns:v="urn:schemas-microsoft-com:vml" xmlns:wp14="http://schemas.microsoft.com/office/word/2010/wordprocessingDrawing" xmlns:wp="http://schemas.openxmlformats.org/drawingml/2006/wordprocessingDrawing" xmlns:w10="urn:schemas-microsoft-com:office:word" xmlns:w="http://schemas.openxmlformats.org/wordprocessingml/2006/main" xmlns:w14="http://schemas.microsoft.com/office/word/2010/wordml" xmlns:wpg="http://schemas.microsoft.com/office/word/2010/wordprocessingGroup" xmlns:wpi="http://schemas.microsoft.com/office/word/2010/wordprocessingInk" xmlns:wne="http://schemas.microsoft.com/office/word/2006/wordml" xmlns:wps="http://schemas.microsoft.com/office/word/2010/wordprocessingShape" mc:Ignorable="w14 wp14">
+<w:footnotes xmlns:wpc="http://schemas.microsoft.com/office/word/2010/wordprocessingCanvas" xmlns:mo="http://schemas.microsoft.com/office/mac/office/2008/main" xmlns:mc="http://schemas.openxmlformats.org/markup-compatibility/2006" xmlns:mv="urn:schemas-microsoft-com:mac:vml" xmlns:o="urn:schemas-microsoft-com:office:office" xmlns:r="http://schemas.openxmlformats.org/officeDocument/2006/relationships" xmlns:m="http://schemas.openxmlformats.org/officeDocument/2006/math" xmlns:v="urn:schemas-microsoft-com:vml" xmlns:wp14="http://schemas.microsoft.com/office/word/2010/wordprocessingDrawing" xmlns:wp="http://schemas.openxmlformats.org/drawingml/2006/wordprocessingDrawing" xmlns:w10="urn:schemas-microsoft-com:office:word" xmlns:w="http://schemas.openxmlformats.org/wordprocessingml/2006/main" xmlns:w14="http://schemas.microsoft.com/office/word/2010/wordml" xmlns:wpg="http://schemas.microsoft.com/office/word/2010/wordprocessingGroup" xmlns:wpi="http://schemas.microsoft.com/office/word/2010/wordprocessingInk" xmlns:wne="http://schemas.microsoft.com/office/word/2006/wordml" xmlns:wps="http://schemas.microsoft.com/office/word/2010/wordprocessingShape" mc:Ignorable="w14 wp14">
   <w:footnote w:type="separator" w:id="-1">
     <w:p>
       <w:pPr>
@@ -1674,56 +1431,38 @@
 </file>
 
 <file path=word/header1.xml><?xml version="1.0" encoding="utf-8"?>
-<w:hdr xmlns:wpc="http://schemas.microsoft.com/office/word/2010/wordprocessingCanvas" xmlns:mc="http://schemas.openxmlformats.org/markup-compatibility/2006" xmlns:o="urn:schemas-microsoft-com:office:office" xmlns:r="http://schemas.openxmlformats.org/officeDocument/2006/relationships" xmlns:m="http://schemas.openxmlformats.org/officeDocument/2006/math" xmlns:v="urn:schemas-microsoft-com:vml" xmlns:wp14="http://schemas.microsoft.com/office/word/2010/wordprocessingDrawing" xmlns:wp="http://schemas.openxmlformats.org/drawingml/2006/wordprocessingDrawing" xmlns:w10="urn:schemas-microsoft-com:office:word" xmlns:w="http://schemas.openxmlformats.org/wordprocessingml/2006/main" xmlns:w14="http://schemas.microsoft.com/office/word/2010/wordml" xmlns:wpg="http://schemas.microsoft.com/office/word/2010/wordprocessingGroup" xmlns:wpi="http://schemas.microsoft.com/office/word/2010/wordprocessingInk" xmlns:wne="http://schemas.microsoft.com/office/word/2006/wordml" xmlns:wps="http://schemas.microsoft.com/office/word/2010/wordprocessingShape" mc:Ignorable="w14 wp14">
+<w:hdr xmlns:wpc="http://schemas.microsoft.com/office/word/2010/wordprocessingCanvas" xmlns:mo="http://schemas.microsoft.com/office/mac/office/2008/main" xmlns:mc="http://schemas.openxmlformats.org/markup-compatibility/2006" xmlns:mv="urn:schemas-microsoft-com:mac:vml" xmlns:o="urn:schemas-microsoft-com:office:office" xmlns:r="http://schemas.openxmlformats.org/officeDocument/2006/relationships" xmlns:m="http://schemas.openxmlformats.org/officeDocument/2006/math" xmlns:v="urn:schemas-microsoft-com:vml" xmlns:wp14="http://schemas.microsoft.com/office/word/2010/wordprocessingDrawing" xmlns:wp="http://schemas.openxmlformats.org/drawingml/2006/wordprocessingDrawing" xmlns:w10="urn:schemas-microsoft-com:office:word" xmlns:w="http://schemas.openxmlformats.org/wordprocessingml/2006/main" xmlns:w14="http://schemas.microsoft.com/office/word/2010/wordml" xmlns:wpg="http://schemas.microsoft.com/office/word/2010/wordprocessingGroup" xmlns:wpi="http://schemas.microsoft.com/office/word/2010/wordprocessingInk" xmlns:wne="http://schemas.microsoft.com/office/word/2006/wordml" xmlns:wps="http://schemas.microsoft.com/office/word/2010/wordprocessingShape" mc:Ignorable="w14 wp14">
   <w:p>
     <w:pPr>
-      <w:pStyle w:val="a3"/>
+      <w:pStyle w:val="Header"/>
     </w:pPr>
     <w:r>
-      <w:t xml:space="preserve">Student: </w:t>
-    </w:r>
-    <w:proofErr w:type="spellStart"/>
-    <w:r>
-      <w:t>Xie</w:t>
-    </w:r>
-    <w:proofErr w:type="spellEnd"/>
-    <w:r>
-      <w:t xml:space="preserve"> Kai (</w:t>
+      <w:t>Student: Xie Kai (</w:t>
     </w:r>
     <w:r>
       <w:t>A0102016</w:t>
     </w:r>
     <w:r>
-      <w:t xml:space="preserve">)    Student: </w:t>
-    </w:r>
-    <w:proofErr w:type="spellStart"/>
-    <w:r>
-      <w:t>Gu</w:t>
-    </w:r>
-    <w:proofErr w:type="spellEnd"/>
-    <w:r>
-      <w:t xml:space="preserve"> </w:t>
-    </w:r>
-    <w:proofErr w:type="spellStart"/>
-    <w:r>
-      <w:t>Junchao</w:t>
-    </w:r>
-    <w:proofErr w:type="spellEnd"/>
-    <w:r>
-      <w:t xml:space="preserve"> (</w:t>
+      <w:t>)    Student: Gu Junchao (</w:t>
     </w:r>
     <w:r>
       <w:t>A0105750</w:t>
     </w:r>
     <w:r>
-      <w:t>)    GA:    Group:</w:t>
+      <w:t>)    GA:</w:t>
+    </w:r>
+    <w:r>
+      <w:t xml:space="preserve"> Gee Sen Bong</w:t>
+    </w:r>
+    <w:r>
+      <w:t xml:space="preserve">    Group:1</w:t>
     </w:r>
   </w:p>
 </w:hdr>
 </file>
 
 <file path=word/numbering.xml><?xml version="1.0" encoding="utf-8"?>
-<w:numbering xmlns:wpc="http://schemas.microsoft.com/office/word/2010/wordprocessingCanvas" xmlns:mc="http://schemas.openxmlformats.org/markup-compatibility/2006" xmlns:o="urn:schemas-microsoft-com:office:office" xmlns:r="http://schemas.openxmlformats.org/officeDocument/2006/relationships" xmlns:m="http://schemas.openxmlformats.org/officeDocument/2006/math" xmlns:v="urn:schemas-microsoft-com:vml" xmlns:wp14="http://schemas.microsoft.com/office/word/2010/wordprocessingDrawing" xmlns:wp="http://schemas.openxmlformats.org/drawingml/2006/wordprocessingDrawing" xmlns:w10="urn:schemas-microsoft-com:office:word" xmlns:w="http://schemas.openxmlformats.org/wordprocessingml/2006/main" xmlns:w14="http://schemas.microsoft.com/office/word/2010/wordml" xmlns:wpg="http://schemas.microsoft.com/office/word/2010/wordprocessingGroup" xmlns:wpi="http://schemas.microsoft.com/office/word/2010/wordprocessingInk" xmlns:wne="http://schemas.microsoft.com/office/word/2006/wordml" xmlns:wps="http://schemas.microsoft.com/office/word/2010/wordprocessingShape" mc:Ignorable="w14 wp14">
+<w:numbering xmlns:wpc="http://schemas.microsoft.com/office/word/2010/wordprocessingCanvas" xmlns:mo="http://schemas.microsoft.com/office/mac/office/2008/main" xmlns:mc="http://schemas.openxmlformats.org/markup-compatibility/2006" xmlns:mv="urn:schemas-microsoft-com:mac:vml" xmlns:o="urn:schemas-microsoft-com:office:office" xmlns:r="http://schemas.openxmlformats.org/officeDocument/2006/relationships" xmlns:m="http://schemas.openxmlformats.org/officeDocument/2006/math" xmlns:v="urn:schemas-microsoft-com:vml" xmlns:wp14="http://schemas.microsoft.com/office/word/2010/wordprocessingDrawing" xmlns:wp="http://schemas.openxmlformats.org/drawingml/2006/wordprocessingDrawing" xmlns:w10="urn:schemas-microsoft-com:office:word" xmlns:w="http://schemas.openxmlformats.org/wordprocessingml/2006/main" xmlns:w14="http://schemas.microsoft.com/office/word/2010/wordml" xmlns:wpg="http://schemas.microsoft.com/office/word/2010/wordprocessingGroup" xmlns:wpi="http://schemas.microsoft.com/office/word/2010/wordprocessingInk" xmlns:wne="http://schemas.microsoft.com/office/word/2006/wordml" xmlns:wps="http://schemas.microsoft.com/office/word/2010/wordprocessingShape" mc:Ignorable="w14 wp14">
   <w:abstractNum w:abstractNumId="0">
     <w:nsid w:val="2470170C"/>
     <w:multiLevelType w:val="hybridMultilevel"/>
@@ -1902,11 +1641,103 @@
       </w:pPr>
     </w:lvl>
   </w:abstractNum>
+  <w:abstractNum w:abstractNumId="2">
+    <w:nsid w:val="68FE26DA"/>
+    <w:multiLevelType w:val="hybridMultilevel"/>
+    <w:tmpl w:val="F5A2D28E"/>
+    <w:lvl w:ilvl="0" w:tplc="04090015">
+      <w:start w:val="1"/>
+      <w:numFmt w:val="upperLetter"/>
+      <w:lvlText w:val="%1."/>
+      <w:lvlJc w:val="left"/>
+      <w:pPr>
+        <w:ind w:left="720" w:hanging="360"/>
+      </w:pPr>
+      <w:rPr>
+        <w:rFonts w:hint="default"/>
+      </w:rPr>
+    </w:lvl>
+    <w:lvl w:ilvl="1" w:tplc="04090019" w:tentative="1">
+      <w:start w:val="1"/>
+      <w:numFmt w:val="lowerLetter"/>
+      <w:lvlText w:val="%2."/>
+      <w:lvlJc w:val="left"/>
+      <w:pPr>
+        <w:ind w:left="1440" w:hanging="360"/>
+      </w:pPr>
+    </w:lvl>
+    <w:lvl w:ilvl="2" w:tplc="0409001B" w:tentative="1">
+      <w:start w:val="1"/>
+      <w:numFmt w:val="lowerRoman"/>
+      <w:lvlText w:val="%3."/>
+      <w:lvlJc w:val="right"/>
+      <w:pPr>
+        <w:ind w:left="2160" w:hanging="180"/>
+      </w:pPr>
+    </w:lvl>
+    <w:lvl w:ilvl="3" w:tplc="0409000F" w:tentative="1">
+      <w:start w:val="1"/>
+      <w:numFmt w:val="decimal"/>
+      <w:lvlText w:val="%4."/>
+      <w:lvlJc w:val="left"/>
+      <w:pPr>
+        <w:ind w:left="2880" w:hanging="360"/>
+      </w:pPr>
+    </w:lvl>
+    <w:lvl w:ilvl="4" w:tplc="04090019" w:tentative="1">
+      <w:start w:val="1"/>
+      <w:numFmt w:val="lowerLetter"/>
+      <w:lvlText w:val="%5."/>
+      <w:lvlJc w:val="left"/>
+      <w:pPr>
+        <w:ind w:left="3600" w:hanging="360"/>
+      </w:pPr>
+    </w:lvl>
+    <w:lvl w:ilvl="5" w:tplc="0409001B" w:tentative="1">
+      <w:start w:val="1"/>
+      <w:numFmt w:val="lowerRoman"/>
+      <w:lvlText w:val="%6."/>
+      <w:lvlJc w:val="right"/>
+      <w:pPr>
+        <w:ind w:left="4320" w:hanging="180"/>
+      </w:pPr>
+    </w:lvl>
+    <w:lvl w:ilvl="6" w:tplc="0409000F" w:tentative="1">
+      <w:start w:val="1"/>
+      <w:numFmt w:val="decimal"/>
+      <w:lvlText w:val="%7."/>
+      <w:lvlJc w:val="left"/>
+      <w:pPr>
+        <w:ind w:left="5040" w:hanging="360"/>
+      </w:pPr>
+    </w:lvl>
+    <w:lvl w:ilvl="7" w:tplc="04090019" w:tentative="1">
+      <w:start w:val="1"/>
+      <w:numFmt w:val="lowerLetter"/>
+      <w:lvlText w:val="%8."/>
+      <w:lvlJc w:val="left"/>
+      <w:pPr>
+        <w:ind w:left="5760" w:hanging="360"/>
+      </w:pPr>
+    </w:lvl>
+    <w:lvl w:ilvl="8" w:tplc="0409001B" w:tentative="1">
+      <w:start w:val="1"/>
+      <w:numFmt w:val="lowerRoman"/>
+      <w:lvlText w:val="%9."/>
+      <w:lvlJc w:val="right"/>
+      <w:pPr>
+        <w:ind w:left="6480" w:hanging="180"/>
+      </w:pPr>
+    </w:lvl>
+  </w:abstractNum>
   <w:num w:numId="1">
     <w:abstractNumId w:val="0"/>
   </w:num>
   <w:num w:numId="2">
     <w:abstractNumId w:val="1"/>
+  </w:num>
+  <w:num w:numId="3">
+    <w:abstractNumId w:val="2"/>
   </w:num>
 </w:numbering>
 </file>
@@ -1928,7 +1759,7 @@
       </w:pPr>
     </w:pPrDefault>
   </w:docDefaults>
-  <w:latentStyles w:defLockedState="0" w:defUIPriority="99" w:defSemiHidden="1" w:defUnhideWhenUsed="1" w:defQFormat="0" w:count="267">
+  <w:latentStyles w:defLockedState="0" w:defUIPriority="99" w:defSemiHidden="1" w:defUnhideWhenUsed="1" w:defQFormat="0" w:count="276">
     <w:lsdException w:name="Normal" w:semiHidden="0" w:uiPriority="0" w:unhideWhenUsed="0" w:qFormat="1"/>
     <w:lsdException w:name="heading 1" w:semiHidden="0" w:uiPriority="9" w:unhideWhenUsed="0" w:qFormat="1"/>
     <w:lsdException w:name="heading 2" w:uiPriority="9" w:qFormat="1"/>
@@ -2067,15 +1898,15 @@
     <w:lsdException w:name="Bibliography" w:uiPriority="37"/>
     <w:lsdException w:name="TOC Heading" w:uiPriority="39" w:qFormat="1"/>
   </w:latentStyles>
-  <w:style w:type="paragraph" w:default="1" w:styleId="a">
+  <w:style w:type="paragraph" w:default="1" w:styleId="Normal">
     <w:name w:val="Normal"/>
     <w:qFormat/>
   </w:style>
-  <w:style w:type="paragraph" w:styleId="1">
+  <w:style w:type="paragraph" w:styleId="Heading1">
     <w:name w:val="heading 1"/>
-    <w:basedOn w:val="a"/>
-    <w:next w:val="a"/>
-    <w:link w:val="1Char"/>
+    <w:basedOn w:val="Normal"/>
+    <w:next w:val="Normal"/>
+    <w:link w:val="Heading1Char"/>
     <w:uiPriority w:val="9"/>
     <w:qFormat/>
     <w:rsid w:val="0005121B"/>
@@ -2094,11 +1925,11 @@
       <w:szCs w:val="28"/>
     </w:rPr>
   </w:style>
-  <w:style w:type="paragraph" w:styleId="2">
+  <w:style w:type="paragraph" w:styleId="Heading2">
     <w:name w:val="heading 2"/>
-    <w:basedOn w:val="a"/>
-    <w:next w:val="a"/>
-    <w:link w:val="2Char"/>
+    <w:basedOn w:val="Normal"/>
+    <w:next w:val="Normal"/>
+    <w:link w:val="Heading2Char"/>
     <w:uiPriority w:val="9"/>
     <w:unhideWhenUsed/>
     <w:qFormat/>
@@ -2118,13 +1949,13 @@
       <w:szCs w:val="26"/>
     </w:rPr>
   </w:style>
-  <w:style w:type="character" w:default="1" w:styleId="a0">
+  <w:style w:type="character" w:default="1" w:styleId="DefaultParagraphFont">
     <w:name w:val="Default Paragraph Font"/>
     <w:uiPriority w:val="1"/>
     <w:semiHidden/>
     <w:unhideWhenUsed/>
   </w:style>
-  <w:style w:type="table" w:default="1" w:styleId="a1">
+  <w:style w:type="table" w:default="1" w:styleId="TableNormal">
     <w:name w:val="Normal Table"/>
     <w:uiPriority w:val="99"/>
     <w:semiHidden/>
@@ -2139,16 +1970,16 @@
       </w:tblCellMar>
     </w:tblPr>
   </w:style>
-  <w:style w:type="numbering" w:default="1" w:styleId="a2">
+  <w:style w:type="numbering" w:default="1" w:styleId="NoList">
     <w:name w:val="No List"/>
     <w:uiPriority w:val="99"/>
     <w:semiHidden/>
     <w:unhideWhenUsed/>
   </w:style>
-  <w:style w:type="paragraph" w:styleId="a3">
+  <w:style w:type="paragraph" w:styleId="Header">
     <w:name w:val="header"/>
-    <w:basedOn w:val="a"/>
-    <w:link w:val="Char"/>
+    <w:basedOn w:val="Normal"/>
+    <w:link w:val="HeaderChar"/>
     <w:uiPriority w:val="99"/>
     <w:unhideWhenUsed/>
     <w:rsid w:val="0005121B"/>
@@ -2160,17 +1991,17 @@
       <w:spacing w:after="0" w:line="240" w:lineRule="auto"/>
     </w:pPr>
   </w:style>
-  <w:style w:type="character" w:customStyle="1" w:styleId="Char">
-    <w:name w:val="页眉 Char"/>
-    <w:basedOn w:val="a0"/>
-    <w:link w:val="a3"/>
+  <w:style w:type="character" w:customStyle="1" w:styleId="HeaderChar">
+    <w:name w:val="Header Char"/>
+    <w:basedOn w:val="DefaultParagraphFont"/>
+    <w:link w:val="Header"/>
     <w:uiPriority w:val="99"/>
     <w:rsid w:val="0005121B"/>
   </w:style>
-  <w:style w:type="paragraph" w:styleId="a4">
+  <w:style w:type="paragraph" w:styleId="Footer">
     <w:name w:val="footer"/>
-    <w:basedOn w:val="a"/>
-    <w:link w:val="Char0"/>
+    <w:basedOn w:val="Normal"/>
+    <w:link w:val="FooterChar"/>
     <w:uiPriority w:val="99"/>
     <w:unhideWhenUsed/>
     <w:rsid w:val="0005121B"/>
@@ -2182,17 +2013,17 @@
       <w:spacing w:after="0" w:line="240" w:lineRule="auto"/>
     </w:pPr>
   </w:style>
-  <w:style w:type="character" w:customStyle="1" w:styleId="Char0">
-    <w:name w:val="页脚 Char"/>
-    <w:basedOn w:val="a0"/>
-    <w:link w:val="a4"/>
+  <w:style w:type="character" w:customStyle="1" w:styleId="FooterChar">
+    <w:name w:val="Footer Char"/>
+    <w:basedOn w:val="DefaultParagraphFont"/>
+    <w:link w:val="Footer"/>
     <w:uiPriority w:val="99"/>
     <w:rsid w:val="0005121B"/>
   </w:style>
-  <w:style w:type="paragraph" w:styleId="a5">
+  <w:style w:type="paragraph" w:styleId="BalloonText">
     <w:name w:val="Balloon Text"/>
-    <w:basedOn w:val="a"/>
-    <w:link w:val="Char1"/>
+    <w:basedOn w:val="Normal"/>
+    <w:link w:val="BalloonTextChar"/>
     <w:uiPriority w:val="99"/>
     <w:semiHidden/>
     <w:unhideWhenUsed/>
@@ -2206,10 +2037,10 @@
       <w:szCs w:val="18"/>
     </w:rPr>
   </w:style>
-  <w:style w:type="character" w:customStyle="1" w:styleId="Char1">
-    <w:name w:val="批注框文本 Char"/>
-    <w:basedOn w:val="a0"/>
-    <w:link w:val="a5"/>
+  <w:style w:type="character" w:customStyle="1" w:styleId="BalloonTextChar">
+    <w:name w:val="Balloon Text Char"/>
+    <w:basedOn w:val="DefaultParagraphFont"/>
+    <w:link w:val="BalloonText"/>
     <w:uiPriority w:val="99"/>
     <w:semiHidden/>
     <w:rsid w:val="0005121B"/>
@@ -2219,10 +2050,10 @@
       <w:szCs w:val="18"/>
     </w:rPr>
   </w:style>
-  <w:style w:type="character" w:customStyle="1" w:styleId="1Char">
-    <w:name w:val="标题 1 Char"/>
-    <w:basedOn w:val="a0"/>
-    <w:link w:val="1"/>
+  <w:style w:type="character" w:customStyle="1" w:styleId="Heading1Char">
+    <w:name w:val="Heading 1 Char"/>
+    <w:basedOn w:val="DefaultParagraphFont"/>
+    <w:link w:val="Heading1"/>
     <w:uiPriority w:val="9"/>
     <w:rsid w:val="0005121B"/>
     <w:rPr>
@@ -2234,10 +2065,10 @@
       <w:szCs w:val="28"/>
     </w:rPr>
   </w:style>
-  <w:style w:type="character" w:customStyle="1" w:styleId="2Char">
-    <w:name w:val="标题 2 Char"/>
-    <w:basedOn w:val="a0"/>
-    <w:link w:val="2"/>
+  <w:style w:type="character" w:customStyle="1" w:styleId="Heading2Char">
+    <w:name w:val="Heading 2 Char"/>
+    <w:basedOn w:val="DefaultParagraphFont"/>
+    <w:link w:val="Heading2"/>
     <w:uiPriority w:val="9"/>
     <w:rsid w:val="0005121B"/>
     <w:rPr>
@@ -2249,9 +2080,9 @@
       <w:szCs w:val="26"/>
     </w:rPr>
   </w:style>
-  <w:style w:type="paragraph" w:styleId="a6">
+  <w:style w:type="paragraph" w:styleId="ListParagraph">
     <w:name w:val="List Paragraph"/>
-    <w:basedOn w:val="a"/>
+    <w:basedOn w:val="Normal"/>
     <w:uiPriority w:val="34"/>
     <w:qFormat/>
     <w:rsid w:val="0069242C"/>
@@ -2264,7 +2095,7 @@
 </file>
 
 <file path=word/stylesWithEffects.xml><?xml version="1.0" encoding="utf-8"?>
-<w:styles xmlns:wpc="http://schemas.microsoft.com/office/word/2010/wordprocessingCanvas" xmlns:mc="http://schemas.openxmlformats.org/markup-compatibility/2006" xmlns:o="urn:schemas-microsoft-com:office:office" xmlns:r="http://schemas.openxmlformats.org/officeDocument/2006/relationships" xmlns:m="http://schemas.openxmlformats.org/officeDocument/2006/math" xmlns:v="urn:schemas-microsoft-com:vml" xmlns:wp14="http://schemas.microsoft.com/office/word/2010/wordprocessingDrawing" xmlns:wp="http://schemas.openxmlformats.org/drawingml/2006/wordprocessingDrawing" xmlns:w10="urn:schemas-microsoft-com:office:word" xmlns:w="http://schemas.openxmlformats.org/wordprocessingml/2006/main" xmlns:w14="http://schemas.microsoft.com/office/word/2010/wordml" xmlns:wpg="http://schemas.microsoft.com/office/word/2010/wordprocessingGroup" xmlns:wpi="http://schemas.microsoft.com/office/word/2010/wordprocessingInk" xmlns:wne="http://schemas.microsoft.com/office/word/2006/wordml" xmlns:wps="http://schemas.microsoft.com/office/word/2010/wordprocessingShape" mc:Ignorable="w14 wp14">
+<w:styles xmlns:wpc="http://schemas.microsoft.com/office/word/2010/wordprocessingCanvas" xmlns:mo="http://schemas.microsoft.com/office/mac/office/2008/main" xmlns:mc="http://schemas.openxmlformats.org/markup-compatibility/2006" xmlns:mv="urn:schemas-microsoft-com:mac:vml" xmlns:o="urn:schemas-microsoft-com:office:office" xmlns:r="http://schemas.openxmlformats.org/officeDocument/2006/relationships" xmlns:m="http://schemas.openxmlformats.org/officeDocument/2006/math" xmlns:v="urn:schemas-microsoft-com:vml" xmlns:wp14="http://schemas.microsoft.com/office/word/2010/wordprocessingDrawing" xmlns:wp="http://schemas.openxmlformats.org/drawingml/2006/wordprocessingDrawing" xmlns:w10="urn:schemas-microsoft-com:office:word" xmlns:w="http://schemas.openxmlformats.org/wordprocessingml/2006/main" xmlns:w14="http://schemas.microsoft.com/office/word/2010/wordml" xmlns:wpg="http://schemas.microsoft.com/office/word/2010/wordprocessingGroup" xmlns:wpi="http://schemas.microsoft.com/office/word/2010/wordprocessingInk" xmlns:wne="http://schemas.microsoft.com/office/word/2006/wordml" xmlns:wps="http://schemas.microsoft.com/office/word/2010/wordprocessingShape" mc:Ignorable="w14 wp14">
   <w:docDefaults>
     <w:rPrDefault>
       <w:rPr>
@@ -2280,7 +2111,7 @@
       </w:pPr>
     </w:pPrDefault>
   </w:docDefaults>
-  <w:latentStyles w:defLockedState="0" w:defUIPriority="99" w:defSemiHidden="1" w:defUnhideWhenUsed="1" w:defQFormat="0" w:count="267">
+  <w:latentStyles w:defLockedState="0" w:defUIPriority="99" w:defSemiHidden="1" w:defUnhideWhenUsed="1" w:defQFormat="0" w:count="276">
     <w:lsdException w:name="Normal" w:semiHidden="0" w:uiPriority="0" w:unhideWhenUsed="0" w:qFormat="1"/>
     <w:lsdException w:name="heading 1" w:semiHidden="0" w:uiPriority="9" w:unhideWhenUsed="0" w:qFormat="1"/>
     <w:lsdException w:name="heading 2" w:uiPriority="9" w:qFormat="1"/>
@@ -2419,15 +2250,15 @@
     <w:lsdException w:name="Bibliography" w:uiPriority="37"/>
     <w:lsdException w:name="TOC Heading" w:uiPriority="39" w:qFormat="1"/>
   </w:latentStyles>
-  <w:style w:type="paragraph" w:default="1" w:styleId="a">
+  <w:style w:type="paragraph" w:default="1" w:styleId="Normal">
     <w:name w:val="Normal"/>
     <w:qFormat/>
   </w:style>
-  <w:style w:type="paragraph" w:styleId="1">
+  <w:style w:type="paragraph" w:styleId="Heading1">
     <w:name w:val="heading 1"/>
-    <w:basedOn w:val="a"/>
-    <w:next w:val="a"/>
-    <w:link w:val="1Char"/>
+    <w:basedOn w:val="Normal"/>
+    <w:next w:val="Normal"/>
+    <w:link w:val="Heading1Char"/>
     <w:uiPriority w:val="9"/>
     <w:qFormat/>
     <w:rsid w:val="0005121B"/>
@@ -2446,11 +2277,11 @@
       <w:szCs w:val="28"/>
     </w:rPr>
   </w:style>
-  <w:style w:type="paragraph" w:styleId="2">
+  <w:style w:type="paragraph" w:styleId="Heading2">
     <w:name w:val="heading 2"/>
-    <w:basedOn w:val="a"/>
-    <w:next w:val="a"/>
-    <w:link w:val="2Char"/>
+    <w:basedOn w:val="Normal"/>
+    <w:next w:val="Normal"/>
+    <w:link w:val="Heading2Char"/>
     <w:uiPriority w:val="9"/>
     <w:unhideWhenUsed/>
     <w:qFormat/>
@@ -2470,13 +2301,13 @@
       <w:szCs w:val="26"/>
     </w:rPr>
   </w:style>
-  <w:style w:type="character" w:default="1" w:styleId="a0">
+  <w:style w:type="character" w:default="1" w:styleId="DefaultParagraphFont">
     <w:name w:val="Default Paragraph Font"/>
     <w:uiPriority w:val="1"/>
     <w:semiHidden/>
     <w:unhideWhenUsed/>
   </w:style>
-  <w:style w:type="table" w:default="1" w:styleId="a1">
+  <w:style w:type="table" w:default="1" w:styleId="TableNormal">
     <w:name w:val="Normal Table"/>
     <w:uiPriority w:val="99"/>
     <w:semiHidden/>
@@ -2491,16 +2322,16 @@
       </w:tblCellMar>
     </w:tblPr>
   </w:style>
-  <w:style w:type="numbering" w:default="1" w:styleId="a2">
+  <w:style w:type="numbering" w:default="1" w:styleId="NoList">
     <w:name w:val="No List"/>
     <w:uiPriority w:val="99"/>
     <w:semiHidden/>
     <w:unhideWhenUsed/>
   </w:style>
-  <w:style w:type="paragraph" w:styleId="a3">
+  <w:style w:type="paragraph" w:styleId="Header">
     <w:name w:val="header"/>
-    <w:basedOn w:val="a"/>
-    <w:link w:val="Char"/>
+    <w:basedOn w:val="Normal"/>
+    <w:link w:val="HeaderChar"/>
     <w:uiPriority w:val="99"/>
     <w:unhideWhenUsed/>
     <w:rsid w:val="0005121B"/>
@@ -2512,17 +2343,17 @@
       <w:spacing w:after="0" w:line="240" w:lineRule="auto"/>
     </w:pPr>
   </w:style>
-  <w:style w:type="character" w:customStyle="1" w:styleId="Char">
-    <w:name w:val="页眉 Char"/>
-    <w:basedOn w:val="a0"/>
-    <w:link w:val="a3"/>
+  <w:style w:type="character" w:customStyle="1" w:styleId="HeaderChar">
+    <w:name w:val="Header Char"/>
+    <w:basedOn w:val="DefaultParagraphFont"/>
+    <w:link w:val="Header"/>
     <w:uiPriority w:val="99"/>
     <w:rsid w:val="0005121B"/>
   </w:style>
-  <w:style w:type="paragraph" w:styleId="a4">
+  <w:style w:type="paragraph" w:styleId="Footer">
     <w:name w:val="footer"/>
-    <w:basedOn w:val="a"/>
-    <w:link w:val="Char0"/>
+    <w:basedOn w:val="Normal"/>
+    <w:link w:val="FooterChar"/>
     <w:uiPriority w:val="99"/>
     <w:unhideWhenUsed/>
     <w:rsid w:val="0005121B"/>
@@ -2534,17 +2365,17 @@
       <w:spacing w:after="0" w:line="240" w:lineRule="auto"/>
     </w:pPr>
   </w:style>
-  <w:style w:type="character" w:customStyle="1" w:styleId="Char0">
-    <w:name w:val="页脚 Char"/>
-    <w:basedOn w:val="a0"/>
-    <w:link w:val="a4"/>
+  <w:style w:type="character" w:customStyle="1" w:styleId="FooterChar">
+    <w:name w:val="Footer Char"/>
+    <w:basedOn w:val="DefaultParagraphFont"/>
+    <w:link w:val="Footer"/>
     <w:uiPriority w:val="99"/>
     <w:rsid w:val="0005121B"/>
   </w:style>
-  <w:style w:type="paragraph" w:styleId="a5">
+  <w:style w:type="paragraph" w:styleId="BalloonText">
     <w:name w:val="Balloon Text"/>
-    <w:basedOn w:val="a"/>
-    <w:link w:val="Char1"/>
+    <w:basedOn w:val="Normal"/>
+    <w:link w:val="BalloonTextChar"/>
     <w:uiPriority w:val="99"/>
     <w:semiHidden/>
     <w:unhideWhenUsed/>
@@ -2558,10 +2389,10 @@
       <w:szCs w:val="18"/>
     </w:rPr>
   </w:style>
-  <w:style w:type="character" w:customStyle="1" w:styleId="Char1">
-    <w:name w:val="批注框文本 Char"/>
-    <w:basedOn w:val="a0"/>
-    <w:link w:val="a5"/>
+  <w:style w:type="character" w:customStyle="1" w:styleId="BalloonTextChar">
+    <w:name w:val="Balloon Text Char"/>
+    <w:basedOn w:val="DefaultParagraphFont"/>
+    <w:link w:val="BalloonText"/>
     <w:uiPriority w:val="99"/>
     <w:semiHidden/>
     <w:rsid w:val="0005121B"/>
@@ -2571,10 +2402,10 @@
       <w:szCs w:val="18"/>
     </w:rPr>
   </w:style>
-  <w:style w:type="character" w:customStyle="1" w:styleId="1Char">
-    <w:name w:val="标题 1 Char"/>
-    <w:basedOn w:val="a0"/>
-    <w:link w:val="1"/>
+  <w:style w:type="character" w:customStyle="1" w:styleId="Heading1Char">
+    <w:name w:val="Heading 1 Char"/>
+    <w:basedOn w:val="DefaultParagraphFont"/>
+    <w:link w:val="Heading1"/>
     <w:uiPriority w:val="9"/>
     <w:rsid w:val="0005121B"/>
     <w:rPr>
@@ -2586,10 +2417,10 @@
       <w:szCs w:val="28"/>
     </w:rPr>
   </w:style>
-  <w:style w:type="character" w:customStyle="1" w:styleId="2Char">
-    <w:name w:val="标题 2 Char"/>
-    <w:basedOn w:val="a0"/>
-    <w:link w:val="2"/>
+  <w:style w:type="character" w:customStyle="1" w:styleId="Heading2Char">
+    <w:name w:val="Heading 2 Char"/>
+    <w:basedOn w:val="DefaultParagraphFont"/>
+    <w:link w:val="Heading2"/>
     <w:uiPriority w:val="9"/>
     <w:rsid w:val="0005121B"/>
     <w:rPr>
@@ -2601,9 +2432,9 @@
       <w:szCs w:val="26"/>
     </w:rPr>
   </w:style>
-  <w:style w:type="paragraph" w:styleId="a6">
+  <w:style w:type="paragraph" w:styleId="ListParagraph">
     <w:name w:val="List Paragraph"/>
-    <w:basedOn w:val="a"/>
+    <w:basedOn w:val="Normal"/>
     <w:uiPriority w:val="34"/>
     <w:qFormat/>
     <w:rsid w:val="0069242C"/>

</xml_diff>